<commit_message>
Changes extra lines to "Normal" since heading format was causing the lines to be picked up in the TOC. Regenerated TOC.
</commit_message>
<xml_diff>
--- a/Test Framework Final SRS Document - DLH -07.docx
+++ b/Test Framework Final SRS Document - DLH -07.docx
@@ -1,6 +1,6 @@
 
 <file path=word/document.xml><?xml version="1.0" encoding="utf-8"?>
-<w:document xmlns:wpc="http://schemas.microsoft.com/office/word/2010/wordprocessingCanvas" xmlns:mc="http://schemas.openxmlformats.org/markup-compatibility/2006" xmlns:o="urn:schemas-microsoft-com:office:office" xmlns:r="http://schemas.openxmlformats.org/officeDocument/2006/relationships" xmlns:m="http://schemas.openxmlformats.org/officeDocument/2006/math" xmlns:v="urn:schemas-microsoft-com:vml" xmlns:wp14="http://schemas.microsoft.com/office/word/2010/wordprocessingDrawing" xmlns:wp="http://schemas.openxmlformats.org/drawingml/2006/wordprocessingDrawing" xmlns:w10="urn:schemas-microsoft-com:office:word" xmlns:w="http://schemas.openxmlformats.org/wordprocessingml/2006/main" xmlns:w14="http://schemas.microsoft.com/office/word/2010/wordml" xmlns:w15="http://schemas.microsoft.com/office/word/2012/wordml" xmlns:wpg="http://schemas.microsoft.com/office/word/2010/wordprocessingGroup" xmlns:wpi="http://schemas.microsoft.com/office/word/2010/wordprocessingInk" xmlns:wne="http://schemas.microsoft.com/office/word/2006/wordml" xmlns:wps="http://schemas.microsoft.com/office/word/2010/wordprocessingShape" mc:Ignorable="w14 w15 wp14">
+<w:document xmlns:wpc="http://schemas.microsoft.com/office/word/2010/wordprocessingCanvas" xmlns:cx="http://schemas.microsoft.com/office/drawing/2014/chartex" xmlns:cx1="http://schemas.microsoft.com/office/drawing/2015/9/8/chartex" xmlns:cx2="http://schemas.microsoft.com/office/drawing/2015/10/21/chartex" xmlns:cx3="http://schemas.microsoft.com/office/drawing/2016/5/9/chartex" xmlns:cx4="http://schemas.microsoft.com/office/drawing/2016/5/10/chartex" xmlns:cx5="http://schemas.microsoft.com/office/drawing/2016/5/11/chartex" xmlns:cx6="http://schemas.microsoft.com/office/drawing/2016/5/12/chartex" xmlns:cx7="http://schemas.microsoft.com/office/drawing/2016/5/13/chartex" xmlns:cx8="http://schemas.microsoft.com/office/drawing/2016/5/14/chartex" xmlns:mc="http://schemas.openxmlformats.org/markup-compatibility/2006" xmlns:aink="http://schemas.microsoft.com/office/drawing/2016/ink" xmlns:am3d="http://schemas.microsoft.com/office/drawing/2017/model3d" xmlns:o="urn:schemas-microsoft-com:office:office" xmlns:r="http://schemas.openxmlformats.org/officeDocument/2006/relationships" xmlns:m="http://schemas.openxmlformats.org/officeDocument/2006/math" xmlns:v="urn:schemas-microsoft-com:vml" xmlns:wp14="http://schemas.microsoft.com/office/word/2010/wordprocessingDrawing" xmlns:wp="http://schemas.openxmlformats.org/drawingml/2006/wordprocessingDrawing" xmlns:w10="urn:schemas-microsoft-com:office:word" xmlns:w="http://schemas.openxmlformats.org/wordprocessingml/2006/main" xmlns:w14="http://schemas.microsoft.com/office/word/2010/wordml" xmlns:w15="http://schemas.microsoft.com/office/word/2012/wordml" xmlns:w16cex="http://schemas.microsoft.com/office/word/2018/wordml/cex" xmlns:w16cid="http://schemas.microsoft.com/office/word/2016/wordml/cid" xmlns:w16="http://schemas.microsoft.com/office/word/2018/wordml" xmlns:w16se="http://schemas.microsoft.com/office/word/2015/wordml/symex" xmlns:wpg="http://schemas.microsoft.com/office/word/2010/wordprocessingGroup" xmlns:wpi="http://schemas.microsoft.com/office/word/2010/wordprocessingInk" xmlns:wne="http://schemas.microsoft.com/office/word/2006/wordml" xmlns:wps="http://schemas.microsoft.com/office/word/2010/wordprocessingShape" mc:Ignorable="w14 w15 w16se w16cid w16 w16cex wp14">
   <w:body>
     <w:sdt>
       <w:sdtPr>
@@ -265,7 +265,7 @@
                   </wp:anchor>
                 </w:drawing>
               </mc:Choice>
-              <mc:Fallback xmlns:w16se="http://schemas.microsoft.com/office/word/2015/wordml/symex" xmlns:w16="http://schemas.microsoft.com/office/word/2018/wordml" xmlns:w16cid="http://schemas.microsoft.com/office/word/2016/wordml/cid" xmlns:w16cex="http://schemas.microsoft.com/office/word/2018/wordml/cex" xmlns:am3d="http://schemas.microsoft.com/office/drawing/2017/model3d" xmlns:aink="http://schemas.microsoft.com/office/drawing/2016/ink" xmlns:cx8="http://schemas.microsoft.com/office/drawing/2016/5/14/chartex" xmlns:cx7="http://schemas.microsoft.com/office/drawing/2016/5/13/chartex" xmlns:cx6="http://schemas.microsoft.com/office/drawing/2016/5/12/chartex" xmlns:cx5="http://schemas.microsoft.com/office/drawing/2016/5/11/chartex" xmlns:cx4="http://schemas.microsoft.com/office/drawing/2016/5/10/chartex" xmlns:cx3="http://schemas.microsoft.com/office/drawing/2016/5/9/chartex" xmlns:cx2="http://schemas.microsoft.com/office/drawing/2015/10/21/chartex" xmlns:cx1="http://schemas.microsoft.com/office/drawing/2015/9/8/chartex" xmlns:cx="http://schemas.microsoft.com/office/drawing/2014/chartex">
+              <mc:Fallback>
                 <w:pict>
                   <v:group w14:anchorId="1BDB4A73" id="Group 149" o:spid="_x0000_s1026" style="position:absolute;margin-left:0;margin-top:0;width:8in;height:95.7pt;z-index:251662336;mso-width-percent:941;mso-height-percent:121;mso-top-percent:23;mso-position-horizontal:center;mso-position-horizontal-relative:page;mso-position-vertical-relative:page;mso-width-percent:941;mso-height-percent:121;mso-top-percent:23" coordorigin="" coordsize="73152,12161" o:gfxdata="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">
                     <v:shape id="Rectangle 51" o:spid="_x0000_s1027" style="position:absolute;width:73152;height:11303;visibility:visible;mso-wrap-style:square;v-text-anchor:middle" coordsize="7312660,1129665" o:gfxdata="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" path="m,l7312660,r,1129665l3619500,733425,,1091565,,xe" fillcolor="#5b9bd5 [3204]" stroked="f" strokeweight="1pt">
@@ -400,7 +400,7 @@
                   </wp:anchor>
                 </w:drawing>
               </mc:Choice>
-              <mc:Fallback xmlns:w16se="http://schemas.microsoft.com/office/word/2015/wordml/symex" xmlns:w16="http://schemas.microsoft.com/office/word/2018/wordml" xmlns:w16cid="http://schemas.microsoft.com/office/word/2016/wordml/cid" xmlns:w16cex="http://schemas.microsoft.com/office/word/2018/wordml/cex" xmlns:am3d="http://schemas.microsoft.com/office/drawing/2017/model3d" xmlns:aink="http://schemas.microsoft.com/office/drawing/2016/ink" xmlns:cx8="http://schemas.microsoft.com/office/drawing/2016/5/14/chartex" xmlns:cx7="http://schemas.microsoft.com/office/drawing/2016/5/13/chartex" xmlns:cx6="http://schemas.microsoft.com/office/drawing/2016/5/12/chartex" xmlns:cx5="http://schemas.microsoft.com/office/drawing/2016/5/11/chartex" xmlns:cx4="http://schemas.microsoft.com/office/drawing/2016/5/10/chartex" xmlns:cx3="http://schemas.microsoft.com/office/drawing/2016/5/9/chartex" xmlns:cx2="http://schemas.microsoft.com/office/drawing/2015/10/21/chartex" xmlns:cx1="http://schemas.microsoft.com/office/drawing/2015/9/8/chartex" xmlns:cx="http://schemas.microsoft.com/office/drawing/2014/chartex">
+              <mc:Fallback>
                 <w:pict>
                   <v:shapetype w14:anchorId="20E31DA3" id="_x0000_t202" coordsize="21600,21600" o:spt="202" path="m,l,21600r21600,l21600,xe">
                     <v:stroke joinstyle="miter"/>
@@ -422,6 +422,7 @@
                             <w:dataBinding w:prefixMappings="xmlns:ns0='http://schemas.microsoft.com/office/2006/coverPageProps' " w:xpath="/ns0:CoverPageProperties[1]/ns0:Abstract[1]" w:storeItemID="{55AF091B-3C7A-41E3-B477-F2FDAA23CFDA}"/>
                             <w:text w:multiLine="1"/>
                           </w:sdtPr>
+                          <w:sdtEndPr/>
                           <w:sdtContent>
                             <w:p>
                               <w:pPr>
@@ -612,7 +613,7 @@
                   </wp:anchor>
                 </w:drawing>
               </mc:Choice>
-              <mc:Fallback xmlns:w16se="http://schemas.microsoft.com/office/word/2015/wordml/symex" xmlns:w16="http://schemas.microsoft.com/office/word/2018/wordml" xmlns:w16cid="http://schemas.microsoft.com/office/word/2016/wordml/cid" xmlns:w16cex="http://schemas.microsoft.com/office/word/2018/wordml/cex" xmlns:am3d="http://schemas.microsoft.com/office/drawing/2017/model3d" xmlns:aink="http://schemas.microsoft.com/office/drawing/2016/ink" xmlns:cx8="http://schemas.microsoft.com/office/drawing/2016/5/14/chartex" xmlns:cx7="http://schemas.microsoft.com/office/drawing/2016/5/13/chartex" xmlns:cx6="http://schemas.microsoft.com/office/drawing/2016/5/12/chartex" xmlns:cx5="http://schemas.microsoft.com/office/drawing/2016/5/11/chartex" xmlns:cx4="http://schemas.microsoft.com/office/drawing/2016/5/10/chartex" xmlns:cx3="http://schemas.microsoft.com/office/drawing/2016/5/9/chartex" xmlns:cx2="http://schemas.microsoft.com/office/drawing/2015/10/21/chartex" xmlns:cx1="http://schemas.microsoft.com/office/drawing/2015/9/8/chartex" xmlns:cx="http://schemas.microsoft.com/office/drawing/2014/chartex">
+              <mc:Fallback>
                 <w:pict>
                   <v:shape w14:anchorId="211DE36D" id="Text Box 154" o:spid="_x0000_s1027" type="#_x0000_t202" style="position:absolute;margin-left:0;margin-top:0;width:8in;height:286.5pt;z-index:251659264;visibility:visible;mso-wrap-style:square;mso-width-percent:941;mso-height-percent:363;mso-top-percent:300;mso-wrap-distance-left:9pt;mso-wrap-distance-top:0;mso-wrap-distance-right:9pt;mso-wrap-distance-bottom:0;mso-position-horizontal:center;mso-position-horizontal-relative:page;mso-position-vertical-relative:page;mso-width-percent:941;mso-height-percent:363;mso-top-percent:300;mso-width-relative:page;mso-height-relative:page;v-text-anchor:bottom" o:gfxdata="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" filled="f" stroked="f" strokeweight=".5pt">
                     <v:textbox inset="126pt,0,54pt,0">
@@ -671,6 +672,7 @@
                             <w:dataBinding w:prefixMappings="xmlns:ns0='http://purl.org/dc/elements/1.1/' xmlns:ns1='http://schemas.openxmlformats.org/package/2006/metadata/core-properties' " w:xpath="/ns1:coreProperties[1]/ns0:subject[1]" w:storeItemID="{6C3C8BC8-F283-45AE-878A-BAB7291924A1}"/>
                             <w:text/>
                           </w:sdtPr>
+                          <w:sdtEndPr/>
                           <w:sdtContent>
                             <w:p>
                               <w:pPr>
@@ -813,7 +815,7 @@
                   </wp:anchor>
                 </w:drawing>
               </mc:Choice>
-              <mc:Fallback xmlns:w16se="http://schemas.microsoft.com/office/word/2015/wordml/symex" xmlns:w16="http://schemas.microsoft.com/office/word/2018/wordml" xmlns:w16cid="http://schemas.microsoft.com/office/word/2016/wordml/cid" xmlns:w16cex="http://schemas.microsoft.com/office/word/2018/wordml/cex" xmlns:am3d="http://schemas.microsoft.com/office/drawing/2017/model3d" xmlns:aink="http://schemas.microsoft.com/office/drawing/2016/ink" xmlns:cx8="http://schemas.microsoft.com/office/drawing/2016/5/14/chartex" xmlns:cx7="http://schemas.microsoft.com/office/drawing/2016/5/13/chartex" xmlns:cx6="http://schemas.microsoft.com/office/drawing/2016/5/12/chartex" xmlns:cx5="http://schemas.microsoft.com/office/drawing/2016/5/11/chartex" xmlns:cx4="http://schemas.microsoft.com/office/drawing/2016/5/10/chartex" xmlns:cx3="http://schemas.microsoft.com/office/drawing/2016/5/9/chartex" xmlns:cx2="http://schemas.microsoft.com/office/drawing/2015/10/21/chartex" xmlns:cx1="http://schemas.microsoft.com/office/drawing/2015/9/8/chartex" xmlns:cx="http://schemas.microsoft.com/office/drawing/2014/chartex">
+              <mc:Fallback>
                 <w:pict>
                   <v:shape w14:anchorId="33113E4A" id="Text Box 152" o:spid="_x0000_s1028" type="#_x0000_t202" style="position:absolute;margin-left:162pt;margin-top:681.75pt;width:455.25pt;height:1in;z-index:251660288;visibility:visible;mso-wrap-style:square;mso-width-percent:0;mso-height-percent:92;mso-wrap-distance-left:9pt;mso-wrap-distance-top:0;mso-wrap-distance-right:9pt;mso-wrap-distance-bottom:0;mso-position-horizontal:absolute;mso-position-horizontal-relative:page;mso-position-vertical:absolute;mso-position-vertical-relative:page;mso-width-percent:0;mso-height-percent:92;mso-width-relative:page;mso-height-relative:page;v-text-anchor:bottom" o:gfxdata="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" filled="f" stroked="f" strokeweight=".5pt">
                     <v:textbox inset="126pt,0,54pt,0">
@@ -831,6 +833,7 @@
                             <w:dataBinding w:prefixMappings="xmlns:ns0='http://purl.org/dc/elements/1.1/' xmlns:ns1='http://schemas.openxmlformats.org/package/2006/metadata/core-properties' " w:xpath="/ns1:coreProperties[1]/ns0:creator[1]" w:storeItemID="{6C3C8BC8-F283-45AE-878A-BAB7291924A1}"/>
                             <w:text/>
                           </w:sdtPr>
+                          <w:sdtEndPr/>
                           <w:sdtContent>
                             <w:p>
                               <w:pPr>
@@ -932,110 +935,63 @@
             </w:rPr>
             <w:fldChar w:fldCharType="separate"/>
           </w:r>
-          <w:bookmarkStart w:id="0" w:name="_GoBack"/>
-          <w:bookmarkEnd w:id="0"/>
-          <w:r>
-            <w:rPr>
-              <w:rStyle w:val="Hyperlink"/>
-              <w:noProof/>
-            </w:rPr>
-            <w:fldChar w:fldCharType="begin"/>
-          </w:r>
-          <w:r>
-            <w:rPr>
-              <w:rStyle w:val="Hyperlink"/>
-              <w:noProof/>
-            </w:rPr>
-            <w:instrText xml:space="preserve"> </w:instrText>
-          </w:r>
-          <w:r>
-            <w:rPr>
-              <w:noProof/>
-            </w:rPr>
-            <w:instrText>HYPERLINK \l "_Toc50575174"</w:instrText>
-          </w:r>
-          <w:r>
-            <w:rPr>
-              <w:rStyle w:val="Hyperlink"/>
-              <w:noProof/>
-            </w:rPr>
-            <w:instrText xml:space="preserve"> </w:instrText>
-          </w:r>
-          <w:r>
-            <w:rPr>
-              <w:rStyle w:val="Hyperlink"/>
-              <w:noProof/>
-            </w:rPr>
-          </w:r>
-          <w:r>
-            <w:rPr>
-              <w:rStyle w:val="Hyperlink"/>
-              <w:noProof/>
-            </w:rPr>
-            <w:fldChar w:fldCharType="separate"/>
-          </w:r>
-          <w:r>
-            <w:rPr>
-              <w:rStyle w:val="Hyperlink"/>
-              <w:noProof/>
-            </w:rPr>
-            <w:t>Preface</w:t>
-          </w:r>
-          <w:r>
-            <w:rPr>
-              <w:noProof/>
-              <w:webHidden/>
-            </w:rPr>
-            <w:tab/>
-          </w:r>
-          <w:r>
-            <w:rPr>
-              <w:noProof/>
-              <w:webHidden/>
-            </w:rPr>
-            <w:fldChar w:fldCharType="begin"/>
-          </w:r>
-          <w:r>
-            <w:rPr>
-              <w:noProof/>
-              <w:webHidden/>
-            </w:rPr>
-            <w:instrText xml:space="preserve"> PAGEREF _Toc50575174 \h </w:instrText>
-          </w:r>
-          <w:r>
-            <w:rPr>
-              <w:noProof/>
-              <w:webHidden/>
-            </w:rPr>
-          </w:r>
-          <w:r>
-            <w:rPr>
-              <w:noProof/>
-              <w:webHidden/>
-            </w:rPr>
-            <w:fldChar w:fldCharType="separate"/>
-          </w:r>
-          <w:r>
-            <w:rPr>
-              <w:noProof/>
-              <w:webHidden/>
-            </w:rPr>
-            <w:t>4</w:t>
-          </w:r>
-          <w:r>
-            <w:rPr>
-              <w:noProof/>
-              <w:webHidden/>
-            </w:rPr>
-            <w:fldChar w:fldCharType="end"/>
-          </w:r>
-          <w:r>
-            <w:rPr>
-              <w:rStyle w:val="Hyperlink"/>
-              <w:noProof/>
-            </w:rPr>
-            <w:fldChar w:fldCharType="end"/>
-          </w:r>
+          <w:hyperlink w:anchor="_Toc50616688" w:history="1">
+            <w:r>
+              <w:rPr>
+                <w:rStyle w:val="Hyperlink"/>
+                <w:noProof/>
+              </w:rPr>
+              <w:t>Preface</w:t>
+            </w:r>
+            <w:r>
+              <w:rPr>
+                <w:noProof/>
+                <w:webHidden/>
+              </w:rPr>
+              <w:tab/>
+            </w:r>
+            <w:r>
+              <w:rPr>
+                <w:noProof/>
+                <w:webHidden/>
+              </w:rPr>
+              <w:fldChar w:fldCharType="begin"/>
+            </w:r>
+            <w:r>
+              <w:rPr>
+                <w:noProof/>
+                <w:webHidden/>
+              </w:rPr>
+              <w:instrText xml:space="preserve"> PAGEREF _Toc50616688 \h </w:instrText>
+            </w:r>
+            <w:r>
+              <w:rPr>
+                <w:noProof/>
+                <w:webHidden/>
+              </w:rPr>
+            </w:r>
+            <w:r>
+              <w:rPr>
+                <w:noProof/>
+                <w:webHidden/>
+              </w:rPr>
+              <w:fldChar w:fldCharType="separate"/>
+            </w:r>
+            <w:r>
+              <w:rPr>
+                <w:noProof/>
+                <w:webHidden/>
+              </w:rPr>
+              <w:t>4</w:t>
+            </w:r>
+            <w:r>
+              <w:rPr>
+                <w:noProof/>
+                <w:webHidden/>
+              </w:rPr>
+              <w:fldChar w:fldCharType="end"/>
+            </w:r>
+          </w:hyperlink>
         </w:p>
         <w:p>
           <w:pPr>
@@ -1049,7 +1005,7 @@
               <w:noProof/>
             </w:rPr>
           </w:pPr>
-          <w:hyperlink w:anchor="_Toc50575175" w:history="1">
+          <w:hyperlink w:anchor="_Toc50616689" w:history="1">
             <w:r>
               <w:rPr>
                 <w:rStyle w:val="Hyperlink"/>
@@ -1090,7 +1046,7 @@
                 <w:noProof/>
                 <w:webHidden/>
               </w:rPr>
-              <w:instrText xml:space="preserve"> PAGEREF _Toc50575175 \h </w:instrText>
+              <w:instrText xml:space="preserve"> PAGEREF _Toc50616689 \h </w:instrText>
             </w:r>
             <w:r>
               <w:rPr>
@@ -1133,7 +1089,7 @@
               <w:noProof/>
             </w:rPr>
           </w:pPr>
-          <w:hyperlink w:anchor="_Toc50575176" w:history="1">
+          <w:hyperlink w:anchor="_Toc50616690" w:history="1">
             <w:r>
               <w:rPr>
                 <w:rStyle w:val="Hyperlink"/>
@@ -1174,7 +1130,7 @@
                 <w:noProof/>
                 <w:webHidden/>
               </w:rPr>
-              <w:instrText xml:space="preserve"> PAGEREF _Toc50575176 \h </w:instrText>
+              <w:instrText xml:space="preserve"> PAGEREF _Toc50616690 \h </w:instrText>
             </w:r>
             <w:r>
               <w:rPr>
@@ -1217,7 +1173,7 @@
               <w:noProof/>
             </w:rPr>
           </w:pPr>
-          <w:hyperlink w:anchor="_Toc50575177" w:history="1">
+          <w:hyperlink w:anchor="_Toc50616691" w:history="1">
             <w:r>
               <w:rPr>
                 <w:rStyle w:val="Hyperlink"/>
@@ -1258,7 +1214,7 @@
                 <w:noProof/>
                 <w:webHidden/>
               </w:rPr>
-              <w:instrText xml:space="preserve"> PAGEREF _Toc50575177 \h </w:instrText>
+              <w:instrText xml:space="preserve"> PAGEREF _Toc50616691 \h </w:instrText>
             </w:r>
             <w:r>
               <w:rPr>
@@ -1301,7 +1257,7 @@
               <w:noProof/>
             </w:rPr>
           </w:pPr>
-          <w:hyperlink w:anchor="_Toc50575178" w:history="1">
+          <w:hyperlink w:anchor="_Toc50616692" w:history="1">
             <w:r>
               <w:rPr>
                 <w:rStyle w:val="Hyperlink"/>
@@ -1342,7 +1298,7 @@
                 <w:noProof/>
                 <w:webHidden/>
               </w:rPr>
-              <w:instrText xml:space="preserve"> PAGEREF _Toc50575178 \h </w:instrText>
+              <w:instrText xml:space="preserve"> PAGEREF _Toc50616692 \h </w:instrText>
             </w:r>
             <w:r>
               <w:rPr>
@@ -1385,7 +1341,7 @@
               <w:noProof/>
             </w:rPr>
           </w:pPr>
-          <w:hyperlink w:anchor="_Toc50575179" w:history="1">
+          <w:hyperlink w:anchor="_Toc50616693" w:history="1">
             <w:r>
               <w:rPr>
                 <w:rStyle w:val="Hyperlink"/>
@@ -1426,7 +1382,7 @@
                 <w:noProof/>
                 <w:webHidden/>
               </w:rPr>
-              <w:instrText xml:space="preserve"> PAGEREF _Toc50575179 \h </w:instrText>
+              <w:instrText xml:space="preserve"> PAGEREF _Toc50616693 \h </w:instrText>
             </w:r>
             <w:r>
               <w:rPr>
@@ -1468,7 +1424,7 @@
               <w:noProof/>
             </w:rPr>
           </w:pPr>
-          <w:hyperlink w:anchor="_Toc50575180" w:history="1">
+          <w:hyperlink w:anchor="_Toc50616694" w:history="1">
             <w:r>
               <w:rPr>
                 <w:rStyle w:val="Hyperlink"/>
@@ -1495,7 +1451,7 @@
                 <w:noProof/>
                 <w:webHidden/>
               </w:rPr>
-              <w:instrText xml:space="preserve"> PAGEREF _Toc50575180 \h </w:instrText>
+              <w:instrText xml:space="preserve"> PAGEREF _Toc50616694 \h </w:instrText>
             </w:r>
             <w:r>
               <w:rPr>
@@ -1537,7 +1493,7 @@
               <w:noProof/>
             </w:rPr>
           </w:pPr>
-          <w:hyperlink w:anchor="_Toc50575181" w:history="1">
+          <w:hyperlink w:anchor="_Toc50616695" w:history="1">
             <w:r>
               <w:rPr>
                 <w:rStyle w:val="Hyperlink"/>
@@ -1564,7 +1520,7 @@
                 <w:noProof/>
                 <w:webHidden/>
               </w:rPr>
-              <w:instrText xml:space="preserve"> PAGEREF _Toc50575181 \h </w:instrText>
+              <w:instrText xml:space="preserve"> PAGEREF _Toc50616695 \h </w:instrText>
             </w:r>
             <w:r>
               <w:rPr>
@@ -1607,7 +1563,7 @@
               <w:noProof/>
             </w:rPr>
           </w:pPr>
-          <w:hyperlink w:anchor="_Toc50575182" w:history="1">
+          <w:hyperlink w:anchor="_Toc50616696" w:history="1">
             <w:r>
               <w:rPr>
                 <w:rStyle w:val="Hyperlink"/>
@@ -1648,7 +1604,7 @@
                 <w:noProof/>
                 <w:webHidden/>
               </w:rPr>
-              <w:instrText xml:space="preserve"> PAGEREF _Toc50575182 \h </w:instrText>
+              <w:instrText xml:space="preserve"> PAGEREF _Toc50616696 \h </w:instrText>
             </w:r>
             <w:r>
               <w:rPr>
@@ -1691,7 +1647,7 @@
               <w:noProof/>
             </w:rPr>
           </w:pPr>
-          <w:hyperlink w:anchor="_Toc50575183" w:history="1">
+          <w:hyperlink w:anchor="_Toc50616697" w:history="1">
             <w:r>
               <w:rPr>
                 <w:rStyle w:val="Hyperlink"/>
@@ -1740,7 +1696,7 @@
                 <w:noProof/>
                 <w:webHidden/>
               </w:rPr>
-              <w:instrText xml:space="preserve"> PAGEREF _Toc50575183 \h </w:instrText>
+              <w:instrText xml:space="preserve"> PAGEREF _Toc50616697 \h </w:instrText>
             </w:r>
             <w:r>
               <w:rPr>
@@ -1783,7 +1739,7 @@
               <w:noProof/>
             </w:rPr>
           </w:pPr>
-          <w:hyperlink w:anchor="_Toc50575184" w:history="1">
+          <w:hyperlink w:anchor="_Toc50616698" w:history="1">
             <w:r>
               <w:rPr>
                 <w:rStyle w:val="Hyperlink"/>
@@ -1832,7 +1788,7 @@
                 <w:noProof/>
                 <w:webHidden/>
               </w:rPr>
-              <w:instrText xml:space="preserve"> PAGEREF _Toc50575184 \h </w:instrText>
+              <w:instrText xml:space="preserve"> PAGEREF _Toc50616698 \h </w:instrText>
             </w:r>
             <w:r>
               <w:rPr>
@@ -1875,7 +1831,7 @@
               <w:noProof/>
             </w:rPr>
           </w:pPr>
-          <w:hyperlink w:anchor="_Toc50575185" w:history="1">
+          <w:hyperlink w:anchor="_Toc50616699" w:history="1">
             <w:r>
               <w:rPr>
                 <w:rStyle w:val="Hyperlink"/>
@@ -1924,7 +1880,7 @@
                 <w:noProof/>
                 <w:webHidden/>
               </w:rPr>
-              <w:instrText xml:space="preserve"> PAGEREF _Toc50575185 \h </w:instrText>
+              <w:instrText xml:space="preserve"> PAGEREF _Toc50616699 \h </w:instrText>
             </w:r>
             <w:r>
               <w:rPr>
@@ -1967,7 +1923,7 @@
               <w:noProof/>
             </w:rPr>
           </w:pPr>
-          <w:hyperlink w:anchor="_Toc50575186" w:history="1">
+          <w:hyperlink w:anchor="_Toc50616700" w:history="1">
             <w:r>
               <w:rPr>
                 <w:rStyle w:val="Hyperlink"/>
@@ -2016,7 +1972,7 @@
                 <w:noProof/>
                 <w:webHidden/>
               </w:rPr>
-              <w:instrText xml:space="preserve"> PAGEREF _Toc50575186 \h </w:instrText>
+              <w:instrText xml:space="preserve"> PAGEREF _Toc50616700 \h </w:instrText>
             </w:r>
             <w:r>
               <w:rPr>
@@ -2059,7 +2015,7 @@
               <w:noProof/>
             </w:rPr>
           </w:pPr>
-          <w:hyperlink w:anchor="_Toc50575187" w:history="1">
+          <w:hyperlink w:anchor="_Toc50616701" w:history="1">
             <w:r>
               <w:rPr>
                 <w:rStyle w:val="Hyperlink"/>
@@ -2108,7 +2064,7 @@
                 <w:noProof/>
                 <w:webHidden/>
               </w:rPr>
-              <w:instrText xml:space="preserve"> PAGEREF _Toc50575187 \h </w:instrText>
+              <w:instrText xml:space="preserve"> PAGEREF _Toc50616701 \h </w:instrText>
             </w:r>
             <w:r>
               <w:rPr>
@@ -2151,7 +2107,7 @@
               <w:noProof/>
             </w:rPr>
           </w:pPr>
-          <w:hyperlink w:anchor="_Toc50575188" w:history="1">
+          <w:hyperlink w:anchor="_Toc50616702" w:history="1">
             <w:r>
               <w:rPr>
                 <w:rStyle w:val="Hyperlink"/>
@@ -2192,7 +2148,7 @@
                 <w:noProof/>
                 <w:webHidden/>
               </w:rPr>
-              <w:instrText xml:space="preserve"> PAGEREF _Toc50575188 \h </w:instrText>
+              <w:instrText xml:space="preserve"> PAGEREF _Toc50616702 \h </w:instrText>
             </w:r>
             <w:r>
               <w:rPr>
@@ -2235,7 +2191,7 @@
               <w:noProof/>
             </w:rPr>
           </w:pPr>
-          <w:hyperlink w:anchor="_Toc50575189" w:history="1">
+          <w:hyperlink w:anchor="_Toc50616703" w:history="1">
             <w:r>
               <w:rPr>
                 <w:rStyle w:val="Hyperlink"/>
@@ -2284,7 +2240,7 @@
                 <w:noProof/>
                 <w:webHidden/>
               </w:rPr>
-              <w:instrText xml:space="preserve"> PAGEREF _Toc50575189 \h </w:instrText>
+              <w:instrText xml:space="preserve"> PAGEREF _Toc50616703 \h </w:instrText>
             </w:r>
             <w:r>
               <w:rPr>
@@ -2327,7 +2283,7 @@
               <w:noProof/>
             </w:rPr>
           </w:pPr>
-          <w:hyperlink w:anchor="_Toc50575190" w:history="1">
+          <w:hyperlink w:anchor="_Toc50616704" w:history="1">
             <w:r>
               <w:rPr>
                 <w:rStyle w:val="Hyperlink"/>
@@ -2368,7 +2324,7 @@
                 <w:noProof/>
                 <w:webHidden/>
               </w:rPr>
-              <w:instrText xml:space="preserve"> PAGEREF _Toc50575190 \h </w:instrText>
+              <w:instrText xml:space="preserve"> PAGEREF _Toc50616704 \h </w:instrText>
             </w:r>
             <w:r>
               <w:rPr>
@@ -2411,7 +2367,7 @@
               <w:noProof/>
             </w:rPr>
           </w:pPr>
-          <w:hyperlink w:anchor="_Toc50575191" w:history="1">
+          <w:hyperlink w:anchor="_Toc50616705" w:history="1">
             <w:r>
               <w:rPr>
                 <w:rStyle w:val="Hyperlink"/>
@@ -2452,7 +2408,7 @@
                 <w:noProof/>
                 <w:webHidden/>
               </w:rPr>
-              <w:instrText xml:space="preserve"> PAGEREF _Toc50575191 \h </w:instrText>
+              <w:instrText xml:space="preserve"> PAGEREF _Toc50616705 \h </w:instrText>
             </w:r>
             <w:r>
               <w:rPr>
@@ -2495,7 +2451,7 @@
               <w:noProof/>
             </w:rPr>
           </w:pPr>
-          <w:hyperlink w:anchor="_Toc50575192" w:history="1">
+          <w:hyperlink w:anchor="_Toc50616706" w:history="1">
             <w:r>
               <w:rPr>
                 <w:rStyle w:val="Hyperlink"/>
@@ -2536,7 +2492,7 @@
                 <w:noProof/>
                 <w:webHidden/>
               </w:rPr>
-              <w:instrText xml:space="preserve"> PAGEREF _Toc50575192 \h </w:instrText>
+              <w:instrText xml:space="preserve"> PAGEREF _Toc50616706 \h </w:instrText>
             </w:r>
             <w:r>
               <w:rPr>
@@ -2579,7 +2535,7 @@
               <w:noProof/>
             </w:rPr>
           </w:pPr>
-          <w:hyperlink w:anchor="_Toc50575193" w:history="1">
+          <w:hyperlink w:anchor="_Toc50616707" w:history="1">
             <w:r>
               <w:rPr>
                 <w:rStyle w:val="Hyperlink"/>
@@ -2620,7 +2576,7 @@
                 <w:noProof/>
                 <w:webHidden/>
               </w:rPr>
-              <w:instrText xml:space="preserve"> PAGEREF _Toc50575193 \h </w:instrText>
+              <w:instrText xml:space="preserve"> PAGEREF _Toc50616707 \h </w:instrText>
             </w:r>
             <w:r>
               <w:rPr>
@@ -2663,7 +2619,7 @@
               <w:noProof/>
             </w:rPr>
           </w:pPr>
-          <w:hyperlink w:anchor="_Toc50575194" w:history="1">
+          <w:hyperlink w:anchor="_Toc50616708" w:history="1">
             <w:r>
               <w:rPr>
                 <w:rStyle w:val="Hyperlink"/>
@@ -2704,7 +2660,7 @@
                 <w:noProof/>
                 <w:webHidden/>
               </w:rPr>
-              <w:instrText xml:space="preserve"> PAGEREF _Toc50575194 \h </w:instrText>
+              <w:instrText xml:space="preserve"> PAGEREF _Toc50616708 \h </w:instrText>
             </w:r>
             <w:r>
               <w:rPr>
@@ -2747,7 +2703,7 @@
               <w:noProof/>
             </w:rPr>
           </w:pPr>
-          <w:hyperlink w:anchor="_Toc50575195" w:history="1">
+          <w:hyperlink w:anchor="_Toc50616709" w:history="1">
             <w:r>
               <w:rPr>
                 <w:rStyle w:val="Hyperlink"/>
@@ -2788,7 +2744,7 @@
                 <w:noProof/>
                 <w:webHidden/>
               </w:rPr>
-              <w:instrText xml:space="preserve"> PAGEREF _Toc50575195 \h </w:instrText>
+              <w:instrText xml:space="preserve"> PAGEREF _Toc50616709 \h </w:instrText>
             </w:r>
             <w:r>
               <w:rPr>
@@ -2831,7 +2787,7 @@
               <w:noProof/>
             </w:rPr>
           </w:pPr>
-          <w:hyperlink w:anchor="_Toc50575196" w:history="1">
+          <w:hyperlink w:anchor="_Toc50616710" w:history="1">
             <w:r>
               <w:rPr>
                 <w:rStyle w:val="Hyperlink"/>
@@ -2872,7 +2828,7 @@
                 <w:noProof/>
                 <w:webHidden/>
               </w:rPr>
-              <w:instrText xml:space="preserve"> PAGEREF _Toc50575196 \h </w:instrText>
+              <w:instrText xml:space="preserve"> PAGEREF _Toc50616710 \h </w:instrText>
             </w:r>
             <w:r>
               <w:rPr>
@@ -2915,7 +2871,7 @@
               <w:noProof/>
             </w:rPr>
           </w:pPr>
-          <w:hyperlink w:anchor="_Toc50575197" w:history="1">
+          <w:hyperlink w:anchor="_Toc50616711" w:history="1">
             <w:r>
               <w:rPr>
                 <w:rStyle w:val="Hyperlink"/>
@@ -2956,7 +2912,7 @@
                 <w:noProof/>
                 <w:webHidden/>
               </w:rPr>
-              <w:instrText xml:space="preserve"> PAGEREF _Toc50575197 \h </w:instrText>
+              <w:instrText xml:space="preserve"> PAGEREF _Toc50616711 \h </w:instrText>
             </w:r>
             <w:r>
               <w:rPr>
@@ -2999,7 +2955,7 @@
               <w:noProof/>
             </w:rPr>
           </w:pPr>
-          <w:hyperlink w:anchor="_Toc50575198" w:history="1">
+          <w:hyperlink w:anchor="_Toc50616712" w:history="1">
             <w:r>
               <w:rPr>
                 <w:rStyle w:val="Hyperlink"/>
@@ -3040,7 +2996,7 @@
                 <w:noProof/>
                 <w:webHidden/>
               </w:rPr>
-              <w:instrText xml:space="preserve"> PAGEREF _Toc50575198 \h </w:instrText>
+              <w:instrText xml:space="preserve"> PAGEREF _Toc50616712 \h </w:instrText>
             </w:r>
             <w:r>
               <w:rPr>
@@ -3083,7 +3039,7 @@
               <w:noProof/>
             </w:rPr>
           </w:pPr>
-          <w:hyperlink w:anchor="_Toc50575199" w:history="1">
+          <w:hyperlink w:anchor="_Toc50616713" w:history="1">
             <w:r>
               <w:rPr>
                 <w:rStyle w:val="Hyperlink"/>
@@ -3124,7 +3080,7 @@
                 <w:noProof/>
                 <w:webHidden/>
               </w:rPr>
-              <w:instrText xml:space="preserve"> PAGEREF _Toc50575199 \h </w:instrText>
+              <w:instrText xml:space="preserve"> PAGEREF _Toc50616713 \h </w:instrText>
             </w:r>
             <w:r>
               <w:rPr>
@@ -3144,7 +3100,7 @@
                 <w:noProof/>
                 <w:webHidden/>
               </w:rPr>
-              <w:t>17</w:t>
+              <w:t>16</w:t>
             </w:r>
             <w:r>
               <w:rPr>
@@ -3167,7 +3123,7 @@
               <w:noProof/>
             </w:rPr>
           </w:pPr>
-          <w:hyperlink w:anchor="_Toc50575200" w:history="1">
+          <w:hyperlink w:anchor="_Toc50616714" w:history="1">
             <w:r>
               <w:rPr>
                 <w:rStyle w:val="Hyperlink"/>
@@ -3208,7 +3164,7 @@
                 <w:noProof/>
                 <w:webHidden/>
               </w:rPr>
-              <w:instrText xml:space="preserve"> PAGEREF _Toc50575200 \h </w:instrText>
+              <w:instrText xml:space="preserve"> PAGEREF _Toc50616714 \h </w:instrText>
             </w:r>
             <w:r>
               <w:rPr>
@@ -3251,7 +3207,7 @@
               <w:noProof/>
             </w:rPr>
           </w:pPr>
-          <w:hyperlink w:anchor="_Toc50575201" w:history="1">
+          <w:hyperlink w:anchor="_Toc50616715" w:history="1">
             <w:r>
               <w:rPr>
                 <w:rStyle w:val="Hyperlink"/>
@@ -3292,7 +3248,7 @@
                 <w:noProof/>
                 <w:webHidden/>
               </w:rPr>
-              <w:instrText xml:space="preserve"> PAGEREF _Toc50575201 \h </w:instrText>
+              <w:instrText xml:space="preserve"> PAGEREF _Toc50616715 \h </w:instrText>
             </w:r>
             <w:r>
               <w:rPr>
@@ -3335,7 +3291,7 @@
               <w:noProof/>
             </w:rPr>
           </w:pPr>
-          <w:hyperlink w:anchor="_Toc50575202" w:history="1">
+          <w:hyperlink w:anchor="_Toc50616716" w:history="1">
             <w:r>
               <w:rPr>
                 <w:rStyle w:val="Hyperlink"/>
@@ -3376,7 +3332,7 @@
                 <w:noProof/>
                 <w:webHidden/>
               </w:rPr>
-              <w:instrText xml:space="preserve"> PAGEREF _Toc50575202 \h </w:instrText>
+              <w:instrText xml:space="preserve"> PAGEREF _Toc50616716 \h </w:instrText>
             </w:r>
             <w:r>
               <w:rPr>
@@ -3419,7 +3375,7 @@
               <w:noProof/>
             </w:rPr>
           </w:pPr>
-          <w:hyperlink w:anchor="_Toc50575203" w:history="1">
+          <w:hyperlink w:anchor="_Toc50616717" w:history="1">
             <w:r>
               <w:rPr>
                 <w:rStyle w:val="Hyperlink"/>
@@ -3460,7 +3416,7 @@
                 <w:noProof/>
                 <w:webHidden/>
               </w:rPr>
-              <w:instrText xml:space="preserve"> PAGEREF _Toc50575203 \h </w:instrText>
+              <w:instrText xml:space="preserve"> PAGEREF _Toc50616717 \h </w:instrText>
             </w:r>
             <w:r>
               <w:rPr>
@@ -3503,7 +3459,7 @@
               <w:noProof/>
             </w:rPr>
           </w:pPr>
-          <w:hyperlink w:anchor="_Toc50575204" w:history="1">
+          <w:hyperlink w:anchor="_Toc50616718" w:history="1">
             <w:r>
               <w:rPr>
                 <w:rStyle w:val="Hyperlink"/>
@@ -3544,7 +3500,7 @@
                 <w:noProof/>
                 <w:webHidden/>
               </w:rPr>
-              <w:instrText xml:space="preserve"> PAGEREF _Toc50575204 \h </w:instrText>
+              <w:instrText xml:space="preserve"> PAGEREF _Toc50616718 \h </w:instrText>
             </w:r>
             <w:r>
               <w:rPr>
@@ -3587,7 +3543,7 @@
               <w:noProof/>
             </w:rPr>
           </w:pPr>
-          <w:hyperlink w:anchor="_Toc50575205" w:history="1">
+          <w:hyperlink w:anchor="_Toc50616719" w:history="1">
             <w:r>
               <w:rPr>
                 <w:rStyle w:val="Hyperlink"/>
@@ -3628,7 +3584,7 @@
                 <w:noProof/>
                 <w:webHidden/>
               </w:rPr>
-              <w:instrText xml:space="preserve"> PAGEREF _Toc50575205 \h </w:instrText>
+              <w:instrText xml:space="preserve"> PAGEREF _Toc50616719 \h </w:instrText>
             </w:r>
             <w:r>
               <w:rPr>
@@ -3671,7 +3627,7 @@
               <w:noProof/>
             </w:rPr>
           </w:pPr>
-          <w:hyperlink w:anchor="_Toc50575206" w:history="1">
+          <w:hyperlink w:anchor="_Toc50616720" w:history="1">
             <w:r>
               <w:rPr>
                 <w:rStyle w:val="Hyperlink"/>
@@ -3712,7 +3668,7 @@
                 <w:noProof/>
                 <w:webHidden/>
               </w:rPr>
-              <w:instrText xml:space="preserve"> PAGEREF _Toc50575206 \h </w:instrText>
+              <w:instrText xml:space="preserve"> PAGEREF _Toc50616720 \h </w:instrText>
             </w:r>
             <w:r>
               <w:rPr>
@@ -3755,7 +3711,7 @@
               <w:noProof/>
             </w:rPr>
           </w:pPr>
-          <w:hyperlink w:anchor="_Toc50575207" w:history="1">
+          <w:hyperlink w:anchor="_Toc50616721" w:history="1">
             <w:r>
               <w:rPr>
                 <w:rStyle w:val="Hyperlink"/>
@@ -3796,7 +3752,7 @@
                 <w:noProof/>
                 <w:webHidden/>
               </w:rPr>
-              <w:instrText xml:space="preserve"> PAGEREF _Toc50575207 \h </w:instrText>
+              <w:instrText xml:space="preserve"> PAGEREF _Toc50616721 \h </w:instrText>
             </w:r>
             <w:r>
               <w:rPr>
@@ -3839,7 +3795,7 @@
               <w:noProof/>
             </w:rPr>
           </w:pPr>
-          <w:hyperlink w:anchor="_Toc50575208" w:history="1">
+          <w:hyperlink w:anchor="_Toc50616722" w:history="1">
             <w:r>
               <w:rPr>
                 <w:rStyle w:val="Hyperlink"/>
@@ -3880,7 +3836,7 @@
                 <w:noProof/>
                 <w:webHidden/>
               </w:rPr>
-              <w:instrText xml:space="preserve"> PAGEREF _Toc50575208 \h </w:instrText>
+              <w:instrText xml:space="preserve"> PAGEREF _Toc50616722 \h </w:instrText>
             </w:r>
             <w:r>
               <w:rPr>
@@ -3923,7 +3879,7 @@
               <w:noProof/>
             </w:rPr>
           </w:pPr>
-          <w:hyperlink w:anchor="_Toc50575209" w:history="1">
+          <w:hyperlink w:anchor="_Toc50616723" w:history="1">
             <w:r>
               <w:rPr>
                 <w:rStyle w:val="Hyperlink"/>
@@ -3964,7 +3920,7 @@
                 <w:noProof/>
                 <w:webHidden/>
               </w:rPr>
-              <w:instrText xml:space="preserve"> PAGEREF _Toc50575209 \h </w:instrText>
+              <w:instrText xml:space="preserve"> PAGEREF _Toc50616723 \h </w:instrText>
             </w:r>
             <w:r>
               <w:rPr>
@@ -4007,7 +3963,7 @@
               <w:noProof/>
             </w:rPr>
           </w:pPr>
-          <w:hyperlink w:anchor="_Toc50575210" w:history="1">
+          <w:hyperlink w:anchor="_Toc50616724" w:history="1">
             <w:r>
               <w:rPr>
                 <w:rStyle w:val="Hyperlink"/>
@@ -4048,7 +4004,7 @@
                 <w:noProof/>
                 <w:webHidden/>
               </w:rPr>
-              <w:instrText xml:space="preserve"> PAGEREF _Toc50575210 \h </w:instrText>
+              <w:instrText xml:space="preserve"> PAGEREF _Toc50616724 \h </w:instrText>
             </w:r>
             <w:r>
               <w:rPr>
@@ -4091,7 +4047,7 @@
               <w:noProof/>
             </w:rPr>
           </w:pPr>
-          <w:hyperlink w:anchor="_Toc50575211" w:history="1">
+          <w:hyperlink w:anchor="_Toc50616725" w:history="1">
             <w:r>
               <w:rPr>
                 <w:rStyle w:val="Hyperlink"/>
@@ -4132,7 +4088,7 @@
                 <w:noProof/>
                 <w:webHidden/>
               </w:rPr>
-              <w:instrText xml:space="preserve"> PAGEREF _Toc50575211 \h </w:instrText>
+              <w:instrText xml:space="preserve"> PAGEREF _Toc50616725 \h </w:instrText>
             </w:r>
             <w:r>
               <w:rPr>
@@ -4175,7 +4131,7 @@
               <w:noProof/>
             </w:rPr>
           </w:pPr>
-          <w:hyperlink w:anchor="_Toc50575212" w:history="1">
+          <w:hyperlink w:anchor="_Toc50616726" w:history="1">
             <w:r>
               <w:rPr>
                 <w:rStyle w:val="Hyperlink"/>
@@ -4216,7 +4172,7 @@
                 <w:noProof/>
                 <w:webHidden/>
               </w:rPr>
-              <w:instrText xml:space="preserve"> PAGEREF _Toc50575212 \h </w:instrText>
+              <w:instrText xml:space="preserve"> PAGEREF _Toc50616726 \h </w:instrText>
             </w:r>
             <w:r>
               <w:rPr>
@@ -4259,7 +4215,7 @@
               <w:noProof/>
             </w:rPr>
           </w:pPr>
-          <w:hyperlink w:anchor="_Toc50575213" w:history="1">
+          <w:hyperlink w:anchor="_Toc50616727" w:history="1">
             <w:r>
               <w:rPr>
                 <w:rStyle w:val="Hyperlink"/>
@@ -4300,7 +4256,7 @@
                 <w:noProof/>
                 <w:webHidden/>
               </w:rPr>
-              <w:instrText xml:space="preserve"> PAGEREF _Toc50575213 \h </w:instrText>
+              <w:instrText xml:space="preserve"> PAGEREF _Toc50616727 \h </w:instrText>
             </w:r>
             <w:r>
               <w:rPr>
@@ -4343,7 +4299,7 @@
               <w:noProof/>
             </w:rPr>
           </w:pPr>
-          <w:hyperlink w:anchor="_Toc50575214" w:history="1">
+          <w:hyperlink w:anchor="_Toc50616728" w:history="1">
             <w:r>
               <w:rPr>
                 <w:rStyle w:val="Hyperlink"/>
@@ -4384,7 +4340,7 @@
                 <w:noProof/>
                 <w:webHidden/>
               </w:rPr>
-              <w:instrText xml:space="preserve"> PAGEREF _Toc50575214 \h </w:instrText>
+              <w:instrText xml:space="preserve"> PAGEREF _Toc50616728 \h </w:instrText>
             </w:r>
             <w:r>
               <w:rPr>
@@ -4427,7 +4383,7 @@
               <w:noProof/>
             </w:rPr>
           </w:pPr>
-          <w:hyperlink w:anchor="_Toc50575215" w:history="1">
+          <w:hyperlink w:anchor="_Toc50616729" w:history="1">
             <w:r>
               <w:rPr>
                 <w:rStyle w:val="Hyperlink"/>
@@ -4468,7 +4424,7 @@
                 <w:noProof/>
                 <w:webHidden/>
               </w:rPr>
-              <w:instrText xml:space="preserve"> PAGEREF _Toc50575215 \h </w:instrText>
+              <w:instrText xml:space="preserve"> PAGEREF _Toc50616729 \h </w:instrText>
             </w:r>
             <w:r>
               <w:rPr>
@@ -4511,7 +4467,7 @@
               <w:noProof/>
             </w:rPr>
           </w:pPr>
-          <w:hyperlink w:anchor="_Toc50575216" w:history="1">
+          <w:hyperlink w:anchor="_Toc50616730" w:history="1">
             <w:r>
               <w:rPr>
                 <w:rStyle w:val="Hyperlink"/>
@@ -4552,7 +4508,7 @@
                 <w:noProof/>
                 <w:webHidden/>
               </w:rPr>
-              <w:instrText xml:space="preserve"> PAGEREF _Toc50575216 \h </w:instrText>
+              <w:instrText xml:space="preserve"> PAGEREF _Toc50616730 \h </w:instrText>
             </w:r>
             <w:r>
               <w:rPr>
@@ -4595,7 +4551,7 @@
               <w:noProof/>
             </w:rPr>
           </w:pPr>
-          <w:hyperlink w:anchor="_Toc50575217" w:history="1">
+          <w:hyperlink w:anchor="_Toc50616731" w:history="1">
             <w:r>
               <w:rPr>
                 <w:rStyle w:val="Hyperlink"/>
@@ -4636,7 +4592,7 @@
                 <w:noProof/>
                 <w:webHidden/>
               </w:rPr>
-              <w:instrText xml:space="preserve"> PAGEREF _Toc50575217 \h </w:instrText>
+              <w:instrText xml:space="preserve"> PAGEREF _Toc50616731 \h </w:instrText>
             </w:r>
             <w:r>
               <w:rPr>
@@ -4679,7 +4635,7 @@
               <w:noProof/>
             </w:rPr>
           </w:pPr>
-          <w:hyperlink w:anchor="_Toc50575218" w:history="1">
+          <w:hyperlink w:anchor="_Toc50616732" w:history="1">
             <w:r>
               <w:rPr>
                 <w:rStyle w:val="Hyperlink"/>
@@ -4720,7 +4676,7 @@
                 <w:noProof/>
                 <w:webHidden/>
               </w:rPr>
-              <w:instrText xml:space="preserve"> PAGEREF _Toc50575218 \h </w:instrText>
+              <w:instrText xml:space="preserve"> PAGEREF _Toc50616732 \h </w:instrText>
             </w:r>
             <w:r>
               <w:rPr>
@@ -4763,7 +4719,7 @@
               <w:noProof/>
             </w:rPr>
           </w:pPr>
-          <w:hyperlink w:anchor="_Toc50575219" w:history="1">
+          <w:hyperlink w:anchor="_Toc50616733" w:history="1">
             <w:r>
               <w:rPr>
                 <w:rStyle w:val="Hyperlink"/>
@@ -4804,7 +4760,7 @@
                 <w:noProof/>
                 <w:webHidden/>
               </w:rPr>
-              <w:instrText xml:space="preserve"> PAGEREF _Toc50575219 \h </w:instrText>
+              <w:instrText xml:space="preserve"> PAGEREF _Toc50616733 \h </w:instrText>
             </w:r>
             <w:r>
               <w:rPr>
@@ -4846,7 +4802,7 @@
               <w:noProof/>
             </w:rPr>
           </w:pPr>
-          <w:hyperlink w:anchor="_Toc50575220" w:history="1">
+          <w:hyperlink w:anchor="_Toc50616734" w:history="1">
             <w:r>
               <w:rPr>
                 <w:rStyle w:val="Hyperlink"/>
@@ -4873,7 +4829,7 @@
                 <w:noProof/>
                 <w:webHidden/>
               </w:rPr>
-              <w:instrText xml:space="preserve"> PAGEREF _Toc50575220 \h </w:instrText>
+              <w:instrText xml:space="preserve"> PAGEREF _Toc50616734 \h </w:instrText>
             </w:r>
             <w:r>
               <w:rPr>
@@ -4915,7 +4871,7 @@
               <w:noProof/>
             </w:rPr>
           </w:pPr>
-          <w:hyperlink w:anchor="_Toc50575221" w:history="1">
+          <w:hyperlink w:anchor="_Toc50616735" w:history="1">
             <w:r>
               <w:rPr>
                 <w:rStyle w:val="Hyperlink"/>
@@ -4942,7 +4898,7 @@
                 <w:noProof/>
                 <w:webHidden/>
               </w:rPr>
-              <w:instrText xml:space="preserve"> PAGEREF _Toc50575221 \h </w:instrText>
+              <w:instrText xml:space="preserve"> PAGEREF _Toc50616735 \h </w:instrText>
             </w:r>
             <w:r>
               <w:rPr>
@@ -4984,7 +4940,7 @@
               <w:noProof/>
             </w:rPr>
           </w:pPr>
-          <w:hyperlink w:anchor="_Toc50575222" w:history="1">
+          <w:hyperlink w:anchor="_Toc50616736" w:history="1">
             <w:r>
               <w:rPr>
                 <w:rStyle w:val="Hyperlink"/>
@@ -5011,7 +4967,7 @@
                 <w:noProof/>
                 <w:webHidden/>
               </w:rPr>
-              <w:instrText xml:space="preserve"> PAGEREF _Toc50575222 \h </w:instrText>
+              <w:instrText xml:space="preserve"> PAGEREF _Toc50616736 \h </w:instrText>
             </w:r>
             <w:r>
               <w:rPr>
@@ -5053,7 +5009,7 @@
               <w:noProof/>
             </w:rPr>
           </w:pPr>
-          <w:hyperlink w:anchor="_Toc50575223" w:history="1">
+          <w:hyperlink w:anchor="_Toc50616737" w:history="1">
             <w:r>
               <w:rPr>
                 <w:rStyle w:val="Hyperlink"/>
@@ -5080,7 +5036,7 @@
                 <w:noProof/>
                 <w:webHidden/>
               </w:rPr>
-              <w:instrText xml:space="preserve"> PAGEREF _Toc50575223 \h </w:instrText>
+              <w:instrText xml:space="preserve"> PAGEREF _Toc50616737 \h </w:instrText>
             </w:r>
             <w:r>
               <w:rPr>
@@ -5122,7 +5078,7 @@
               <w:noProof/>
             </w:rPr>
           </w:pPr>
-          <w:hyperlink w:anchor="_Toc50575224" w:history="1">
+          <w:hyperlink w:anchor="_Toc50616738" w:history="1">
             <w:r>
               <w:rPr>
                 <w:rStyle w:val="Hyperlink"/>
@@ -5149,7 +5105,7 @@
                 <w:noProof/>
                 <w:webHidden/>
               </w:rPr>
-              <w:instrText xml:space="preserve"> PAGEREF _Toc50575224 \h </w:instrText>
+              <w:instrText xml:space="preserve"> PAGEREF _Toc50616738 \h </w:instrText>
             </w:r>
             <w:r>
               <w:rPr>
@@ -5191,7 +5147,7 @@
               <w:noProof/>
             </w:rPr>
           </w:pPr>
-          <w:hyperlink w:anchor="_Toc50575225" w:history="1">
+          <w:hyperlink w:anchor="_Toc50616739" w:history="1">
             <w:r>
               <w:rPr>
                 <w:rStyle w:val="Hyperlink"/>
@@ -5218,7 +5174,7 @@
                 <w:noProof/>
                 <w:webHidden/>
               </w:rPr>
-              <w:instrText xml:space="preserve"> PAGEREF _Toc50575225 \h </w:instrText>
+              <w:instrText xml:space="preserve"> PAGEREF _Toc50616739 \h </w:instrText>
             </w:r>
             <w:r>
               <w:rPr>
@@ -5261,7 +5217,7 @@
               <w:noProof/>
             </w:rPr>
           </w:pPr>
-          <w:hyperlink w:anchor="_Toc50575226" w:history="1">
+          <w:hyperlink w:anchor="_Toc50616740" w:history="1">
             <w:r>
               <w:rPr>
                 <w:rStyle w:val="Hyperlink"/>
@@ -5302,7 +5258,7 @@
                 <w:noProof/>
                 <w:webHidden/>
               </w:rPr>
-              <w:instrText xml:space="preserve"> PAGEREF _Toc50575226 \h </w:instrText>
+              <w:instrText xml:space="preserve"> PAGEREF _Toc50616740 \h </w:instrText>
             </w:r>
             <w:r>
               <w:rPr>
@@ -5345,7 +5301,7 @@
               <w:noProof/>
             </w:rPr>
           </w:pPr>
-          <w:hyperlink w:anchor="_Toc50575227" w:history="1">
+          <w:hyperlink w:anchor="_Toc50616741" w:history="1">
             <w:r>
               <w:rPr>
                 <w:rStyle w:val="Hyperlink"/>
@@ -5386,7 +5342,7 @@
                 <w:noProof/>
                 <w:webHidden/>
               </w:rPr>
-              <w:instrText xml:space="preserve"> PAGEREF _Toc50575227 \h </w:instrText>
+              <w:instrText xml:space="preserve"> PAGEREF _Toc50616741 \h </w:instrText>
             </w:r>
             <w:r>
               <w:rPr>
@@ -5428,7 +5384,7 @@
               <w:noProof/>
             </w:rPr>
           </w:pPr>
-          <w:hyperlink w:anchor="_Toc50575228" w:history="1">
+          <w:hyperlink w:anchor="_Toc50616742" w:history="1">
             <w:r>
               <w:rPr>
                 <w:rStyle w:val="Hyperlink"/>
@@ -5455,7 +5411,7 @@
                 <w:noProof/>
                 <w:webHidden/>
               </w:rPr>
-              <w:instrText xml:space="preserve"> PAGEREF _Toc50575228 \h </w:instrText>
+              <w:instrText xml:space="preserve"> PAGEREF _Toc50616742 \h </w:instrText>
             </w:r>
             <w:r>
               <w:rPr>
@@ -5498,7 +5454,7 @@
               <w:noProof/>
             </w:rPr>
           </w:pPr>
-          <w:hyperlink w:anchor="_Toc50575229" w:history="1">
+          <w:hyperlink w:anchor="_Toc50616743" w:history="1">
             <w:r>
               <w:rPr>
                 <w:rStyle w:val="Hyperlink"/>
@@ -5539,7 +5495,7 @@
                 <w:noProof/>
                 <w:webHidden/>
               </w:rPr>
-              <w:instrText xml:space="preserve"> PAGEREF _Toc50575229 \h </w:instrText>
+              <w:instrText xml:space="preserve"> PAGEREF _Toc50616743 \h </w:instrText>
             </w:r>
             <w:r>
               <w:rPr>
@@ -5581,7 +5537,7 @@
               <w:noProof/>
             </w:rPr>
           </w:pPr>
-          <w:hyperlink w:anchor="_Toc50575230" w:history="1">
+          <w:hyperlink w:anchor="_Toc50616744" w:history="1">
             <w:r>
               <w:rPr>
                 <w:rStyle w:val="Hyperlink"/>
@@ -5608,7 +5564,7 @@
                 <w:noProof/>
                 <w:webHidden/>
               </w:rPr>
-              <w:instrText xml:space="preserve"> PAGEREF _Toc50575230 \h </w:instrText>
+              <w:instrText xml:space="preserve"> PAGEREF _Toc50616744 \h </w:instrText>
             </w:r>
             <w:r>
               <w:rPr>
@@ -5650,7 +5606,7 @@
               <w:noProof/>
             </w:rPr>
           </w:pPr>
-          <w:hyperlink w:anchor="_Toc50575231" w:history="1">
+          <w:hyperlink w:anchor="_Toc50616745" w:history="1">
             <w:r>
               <w:rPr>
                 <w:rStyle w:val="Hyperlink"/>
@@ -5677,7 +5633,7 @@
                 <w:noProof/>
                 <w:webHidden/>
               </w:rPr>
-              <w:instrText xml:space="preserve"> PAGEREF _Toc50575231 \h </w:instrText>
+              <w:instrText xml:space="preserve"> PAGEREF _Toc50616745 \h </w:instrText>
             </w:r>
             <w:r>
               <w:rPr>
@@ -5719,7 +5675,7 @@
               <w:noProof/>
             </w:rPr>
           </w:pPr>
-          <w:hyperlink w:anchor="_Toc50575232" w:history="1">
+          <w:hyperlink w:anchor="_Toc50616746" w:history="1">
             <w:r>
               <w:rPr>
                 <w:rStyle w:val="Hyperlink"/>
@@ -5746,7 +5702,7 @@
                 <w:noProof/>
                 <w:webHidden/>
               </w:rPr>
-              <w:instrText xml:space="preserve"> PAGEREF _Toc50575232 \h </w:instrText>
+              <w:instrText xml:space="preserve"> PAGEREF _Toc50616746 \h </w:instrText>
             </w:r>
             <w:r>
               <w:rPr>
@@ -5788,7 +5744,7 @@
               <w:noProof/>
             </w:rPr>
           </w:pPr>
-          <w:hyperlink w:anchor="_Toc50575233" w:history="1">
+          <w:hyperlink w:anchor="_Toc50616747" w:history="1">
             <w:r>
               <w:rPr>
                 <w:rStyle w:val="Hyperlink"/>
@@ -5815,7 +5771,7 @@
                 <w:noProof/>
                 <w:webHidden/>
               </w:rPr>
-              <w:instrText xml:space="preserve"> PAGEREF _Toc50575233 \h </w:instrText>
+              <w:instrText xml:space="preserve"> PAGEREF _Toc50616747 \h </w:instrText>
             </w:r>
             <w:r>
               <w:rPr>
@@ -5857,7 +5813,7 @@
               <w:noProof/>
             </w:rPr>
           </w:pPr>
-          <w:hyperlink w:anchor="_Toc50575234" w:history="1">
+          <w:hyperlink w:anchor="_Toc50616748" w:history="1">
             <w:r>
               <w:rPr>
                 <w:rStyle w:val="Hyperlink"/>
@@ -5884,7 +5840,7 @@
                 <w:noProof/>
                 <w:webHidden/>
               </w:rPr>
-              <w:instrText xml:space="preserve"> PAGEREF _Toc50575234 \h </w:instrText>
+              <w:instrText xml:space="preserve"> PAGEREF _Toc50616748 \h </w:instrText>
             </w:r>
             <w:r>
               <w:rPr>
@@ -5926,7 +5882,7 @@
               <w:noProof/>
             </w:rPr>
           </w:pPr>
-          <w:hyperlink w:anchor="_Toc50575235" w:history="1">
+          <w:hyperlink w:anchor="_Toc50616749" w:history="1">
             <w:r>
               <w:rPr>
                 <w:rStyle w:val="Hyperlink"/>
@@ -5953,7 +5909,7 @@
                 <w:noProof/>
                 <w:webHidden/>
               </w:rPr>
-              <w:instrText xml:space="preserve"> PAGEREF _Toc50575235 \h </w:instrText>
+              <w:instrText xml:space="preserve"> PAGEREF _Toc50616749 \h </w:instrText>
             </w:r>
             <w:r>
               <w:rPr>
@@ -5996,7 +5952,7 @@
               <w:noProof/>
             </w:rPr>
           </w:pPr>
-          <w:hyperlink w:anchor="_Toc50575236" w:history="1">
+          <w:hyperlink w:anchor="_Toc50616750" w:history="1">
             <w:r>
               <w:rPr>
                 <w:rStyle w:val="Hyperlink"/>
@@ -6037,7 +5993,7 @@
                 <w:noProof/>
                 <w:webHidden/>
               </w:rPr>
-              <w:instrText xml:space="preserve"> PAGEREF _Toc50575236 \h </w:instrText>
+              <w:instrText xml:space="preserve"> PAGEREF _Toc50616750 \h </w:instrText>
             </w:r>
             <w:r>
               <w:rPr>
@@ -6080,7 +6036,7 @@
               <w:noProof/>
             </w:rPr>
           </w:pPr>
-          <w:hyperlink w:anchor="_Toc50575237" w:history="1">
+          <w:hyperlink w:anchor="_Toc50616751" w:history="1">
             <w:r>
               <w:rPr>
                 <w:rStyle w:val="Hyperlink"/>
@@ -6121,7 +6077,7 @@
                 <w:noProof/>
                 <w:webHidden/>
               </w:rPr>
-              <w:instrText xml:space="preserve"> PAGEREF _Toc50575237 \h </w:instrText>
+              <w:instrText xml:space="preserve"> PAGEREF _Toc50616751 \h </w:instrText>
             </w:r>
             <w:r>
               <w:rPr>
@@ -6164,7 +6120,7 @@
               <w:noProof/>
             </w:rPr>
           </w:pPr>
-          <w:hyperlink w:anchor="_Toc50575238" w:history="1">
+          <w:hyperlink w:anchor="_Toc50616752" w:history="1">
             <w:r>
               <w:rPr>
                 <w:rStyle w:val="Hyperlink"/>
@@ -6205,7 +6161,7 @@
                 <w:noProof/>
                 <w:webHidden/>
               </w:rPr>
-              <w:instrText xml:space="preserve"> PAGEREF _Toc50575238 \h </w:instrText>
+              <w:instrText xml:space="preserve"> PAGEREF _Toc50616752 \h </w:instrText>
             </w:r>
             <w:r>
               <w:rPr>
@@ -6248,7 +6204,7 @@
               <w:noProof/>
             </w:rPr>
           </w:pPr>
-          <w:hyperlink w:anchor="_Toc50575239" w:history="1">
+          <w:hyperlink w:anchor="_Toc50616753" w:history="1">
             <w:r>
               <w:rPr>
                 <w:rStyle w:val="Hyperlink"/>
@@ -6289,7 +6245,7 @@
                 <w:noProof/>
                 <w:webHidden/>
               </w:rPr>
-              <w:instrText xml:space="preserve"> PAGEREF _Toc50575239 \h </w:instrText>
+              <w:instrText xml:space="preserve"> PAGEREF _Toc50616753 \h </w:instrText>
             </w:r>
             <w:r>
               <w:rPr>
@@ -6332,7 +6288,7 @@
               <w:noProof/>
             </w:rPr>
           </w:pPr>
-          <w:hyperlink w:anchor="_Toc50575240" w:history="1">
+          <w:hyperlink w:anchor="_Toc50616754" w:history="1">
             <w:r>
               <w:rPr>
                 <w:rStyle w:val="Hyperlink"/>
@@ -6373,7 +6329,7 @@
                 <w:noProof/>
                 <w:webHidden/>
               </w:rPr>
-              <w:instrText xml:space="preserve"> PAGEREF _Toc50575240 \h </w:instrText>
+              <w:instrText xml:space="preserve"> PAGEREF _Toc50616754 \h </w:instrText>
             </w:r>
             <w:r>
               <w:rPr>
@@ -6416,7 +6372,7 @@
               <w:noProof/>
             </w:rPr>
           </w:pPr>
-          <w:hyperlink w:anchor="_Toc50575241" w:history="1">
+          <w:hyperlink w:anchor="_Toc50616755" w:history="1">
             <w:r>
               <w:rPr>
                 <w:rStyle w:val="Hyperlink"/>
@@ -6457,7 +6413,7 @@
                 <w:noProof/>
                 <w:webHidden/>
               </w:rPr>
-              <w:instrText xml:space="preserve"> PAGEREF _Toc50575241 \h </w:instrText>
+              <w:instrText xml:space="preserve"> PAGEREF _Toc50616755 \h </w:instrText>
             </w:r>
             <w:r>
               <w:rPr>
@@ -6500,7 +6456,7 @@
               <w:noProof/>
             </w:rPr>
           </w:pPr>
-          <w:hyperlink w:anchor="_Toc50575242" w:history="1">
+          <w:hyperlink w:anchor="_Toc50616756" w:history="1">
             <w:r>
               <w:rPr>
                 <w:rStyle w:val="Hyperlink"/>
@@ -6541,7 +6497,7 @@
                 <w:noProof/>
                 <w:webHidden/>
               </w:rPr>
-              <w:instrText xml:space="preserve"> PAGEREF _Toc50575242 \h </w:instrText>
+              <w:instrText xml:space="preserve"> PAGEREF _Toc50616756 \h </w:instrText>
             </w:r>
             <w:r>
               <w:rPr>
@@ -6583,7 +6539,7 @@
               <w:noProof/>
             </w:rPr>
           </w:pPr>
-          <w:hyperlink w:anchor="_Toc50575243" w:history="1">
+          <w:hyperlink w:anchor="_Toc50616757" w:history="1">
             <w:r>
               <w:rPr>
                 <w:rStyle w:val="Hyperlink"/>
@@ -6610,7 +6566,7 @@
                 <w:noProof/>
                 <w:webHidden/>
               </w:rPr>
-              <w:instrText xml:space="preserve"> PAGEREF _Toc50575243 \h </w:instrText>
+              <w:instrText xml:space="preserve"> PAGEREF _Toc50616757 \h </w:instrText>
             </w:r>
             <w:r>
               <w:rPr>
@@ -6652,7 +6608,7 @@
               <w:noProof/>
             </w:rPr>
           </w:pPr>
-          <w:hyperlink w:anchor="_Toc50575244" w:history="1">
+          <w:hyperlink w:anchor="_Toc50616758" w:history="1">
             <w:r>
               <w:rPr>
                 <w:rStyle w:val="Hyperlink"/>
@@ -6679,7 +6635,7 @@
                 <w:noProof/>
                 <w:webHidden/>
               </w:rPr>
-              <w:instrText xml:space="preserve"> PAGEREF _Toc50575244 \h </w:instrText>
+              <w:instrText xml:space="preserve"> PAGEREF _Toc50616758 \h </w:instrText>
             </w:r>
             <w:r>
               <w:rPr>
@@ -6739,12 +6695,12 @@
       <w:pPr>
         <w:pStyle w:val="Heading1"/>
       </w:pPr>
-      <w:bookmarkStart w:id="1" w:name="_Toc50575174"/>
+      <w:bookmarkStart w:id="0" w:name="_Toc50616688"/>
       <w:r>
         <w:lastRenderedPageBreak/>
         <w:t>Preface</w:t>
       </w:r>
-      <w:bookmarkEnd w:id="1"/>
+      <w:bookmarkEnd w:id="0"/>
     </w:p>
     <w:p/>
     <w:p>
@@ -7247,7 +7203,7 @@
       <w:pPr>
         <w:pStyle w:val="Heading1"/>
       </w:pPr>
-      <w:bookmarkStart w:id="2" w:name="_Toc50575175"/>
+      <w:bookmarkStart w:id="1" w:name="_Toc50616689"/>
       <w:r>
         <w:lastRenderedPageBreak/>
         <w:t>1</w:t>
@@ -7258,7 +7214,7 @@
       <w:r>
         <w:t>Introduction</w:t>
       </w:r>
-      <w:bookmarkEnd w:id="2"/>
+      <w:bookmarkEnd w:id="1"/>
     </w:p>
     <w:p/>
     <w:p>
@@ -7334,7 +7290,7 @@
         <w:pStyle w:val="Heading1"/>
         <w:spacing w:after="240"/>
       </w:pPr>
-      <w:bookmarkStart w:id="3" w:name="_Toc50575176"/>
+      <w:bookmarkStart w:id="2" w:name="_Toc50616690"/>
       <w:r>
         <w:t>1.1</w:t>
       </w:r>
@@ -7344,7 +7300,7 @@
       <w:r>
         <w:t>System Overview</w:t>
       </w:r>
-      <w:bookmarkEnd w:id="3"/>
+      <w:bookmarkEnd w:id="2"/>
     </w:p>
     <w:p>
       <w:pPr>
@@ -7409,11 +7365,7 @@
         </w:drawing>
       </w:r>
     </w:p>
-    <w:p>
-      <w:pPr>
-        <w:pStyle w:val="Heading1"/>
-      </w:pPr>
-    </w:p>
+    <w:p/>
     <w:p/>
     <w:p>
       <w:r>
@@ -7563,7 +7515,7 @@
       <w:pPr>
         <w:pStyle w:val="Heading1"/>
       </w:pPr>
-      <w:bookmarkStart w:id="4" w:name="_Toc50575177"/>
+      <w:bookmarkStart w:id="3" w:name="_Toc50616691"/>
       <w:r>
         <w:t>1.2</w:t>
       </w:r>
@@ -7573,7 +7525,7 @@
       <w:r>
         <w:t>System Users</w:t>
       </w:r>
-      <w:bookmarkEnd w:id="4"/>
+      <w:bookmarkEnd w:id="3"/>
     </w:p>
     <w:p/>
     <w:p>
@@ -7731,16 +7683,12 @@
         <w:t>perform system maintenance upgrades.</w:t>
       </w:r>
     </w:p>
+    <w:p/>
     <w:p>
       <w:pPr>
         <w:pStyle w:val="Heading1"/>
       </w:pPr>
-    </w:p>
-    <w:p>
-      <w:pPr>
-        <w:pStyle w:val="Heading1"/>
-      </w:pPr>
-      <w:bookmarkStart w:id="5" w:name="_Toc50575178"/>
+      <w:bookmarkStart w:id="4" w:name="_Toc50616692"/>
       <w:r>
         <w:t>1.3</w:t>
       </w:r>
@@ -7748,7 +7696,7 @@
         <w:tab/>
         <w:t>User Roles and Accessibility</w:t>
       </w:r>
-      <w:bookmarkEnd w:id="5"/>
+      <w:bookmarkEnd w:id="4"/>
     </w:p>
     <w:p/>
     <w:p>
@@ -7796,7 +7744,7 @@
       <w:pPr>
         <w:pStyle w:val="Heading1"/>
       </w:pPr>
-      <w:bookmarkStart w:id="6" w:name="_Toc50575179"/>
+      <w:bookmarkStart w:id="5" w:name="_Toc50616693"/>
       <w:r>
         <w:lastRenderedPageBreak/>
         <w:t>1.</w:t>
@@ -7810,7 +7758,7 @@
       <w:r>
         <w:t>System Usability</w:t>
       </w:r>
-      <w:bookmarkEnd w:id="6"/>
+      <w:bookmarkEnd w:id="5"/>
     </w:p>
     <w:p/>
     <w:p>
@@ -7937,12 +7885,12 @@
       <w:pPr>
         <w:pStyle w:val="Heading1"/>
       </w:pPr>
-      <w:bookmarkStart w:id="7" w:name="_Toc50575180"/>
+      <w:bookmarkStart w:id="6" w:name="_Toc50616694"/>
       <w:r>
         <w:lastRenderedPageBreak/>
         <w:t>Glossary</w:t>
       </w:r>
-      <w:bookmarkEnd w:id="7"/>
+      <w:bookmarkEnd w:id="6"/>
     </w:p>
     <w:p/>
     <w:p>
@@ -8062,11 +8010,11 @@
       <w:pPr>
         <w:pStyle w:val="Heading1"/>
       </w:pPr>
-      <w:bookmarkStart w:id="8" w:name="_Toc50575181"/>
+      <w:bookmarkStart w:id="7" w:name="_Toc50616695"/>
       <w:r>
         <w:t>2. Requirements</w:t>
       </w:r>
-      <w:bookmarkEnd w:id="8"/>
+      <w:bookmarkEnd w:id="7"/>
     </w:p>
     <w:p>
       <w:r>
@@ -8082,7 +8030,7 @@
         <w:pStyle w:val="Heading2"/>
         <w:spacing w:after="240"/>
       </w:pPr>
-      <w:bookmarkStart w:id="9" w:name="_Toc50575182"/>
+      <w:bookmarkStart w:id="8" w:name="_Toc50616696"/>
       <w:r>
         <w:t xml:space="preserve">2.1 </w:t>
       </w:r>
@@ -8093,7 +8041,7 @@
       <w:r>
         <w:t>Test System Capability</w:t>
       </w:r>
-      <w:bookmarkEnd w:id="9"/>
+      <w:bookmarkEnd w:id="8"/>
     </w:p>
     <w:p>
       <w:pPr>
@@ -8282,17 +8230,13 @@
         <w:t>upon demand. [2]</w:t>
       </w:r>
     </w:p>
-    <w:p>
-      <w:pPr>
-        <w:pStyle w:val="Heading2"/>
-      </w:pPr>
-    </w:p>
+    <w:p/>
     <w:p>
       <w:pPr>
         <w:pStyle w:val="Heading2"/>
         <w:spacing w:after="240"/>
       </w:pPr>
-      <w:bookmarkStart w:id="10" w:name="_Toc50575183"/>
+      <w:bookmarkStart w:id="9" w:name="_Toc50616697"/>
       <w:r>
         <w:t xml:space="preserve">2.2 </w:t>
       </w:r>
@@ -8306,7 +8250,7 @@
         </w:rPr>
         <w:t>Logging and Results Viewing</w:t>
       </w:r>
-      <w:bookmarkEnd w:id="10"/>
+      <w:bookmarkEnd w:id="9"/>
     </w:p>
     <w:p>
       <w:pPr>
@@ -8468,7 +8412,7 @@
         <w:pStyle w:val="Heading2"/>
         <w:spacing w:after="240"/>
       </w:pPr>
-      <w:bookmarkStart w:id="11" w:name="_Toc50575184"/>
+      <w:bookmarkStart w:id="10" w:name="_Toc50616698"/>
       <w:r>
         <w:t xml:space="preserve">2.3 </w:t>
       </w:r>
@@ -8482,7 +8426,7 @@
         </w:rPr>
         <w:t>Concurrent Test Execution</w:t>
       </w:r>
-      <w:bookmarkEnd w:id="11"/>
+      <w:bookmarkEnd w:id="10"/>
     </w:p>
     <w:p>
       <w:pPr>
@@ -8606,18 +8550,13 @@
         <w:t>The starting default maximum thread count shall be 15 (this keeps the application from spawning too many threads). [1]</w:t>
       </w:r>
     </w:p>
+    <w:p/>
     <w:p>
       <w:pPr>
         <w:pStyle w:val="Heading2"/>
         <w:spacing w:after="240"/>
       </w:pPr>
-    </w:p>
-    <w:p>
-      <w:pPr>
-        <w:pStyle w:val="Heading2"/>
-        <w:spacing w:after="240"/>
-      </w:pPr>
-      <w:bookmarkStart w:id="12" w:name="_Toc50575185"/>
+      <w:bookmarkStart w:id="11" w:name="_Toc50616699"/>
       <w:r>
         <w:t xml:space="preserve">2.4 </w:t>
       </w:r>
@@ -8631,7 +8570,7 @@
         </w:rPr>
         <w:t>Platform Support</w:t>
       </w:r>
-      <w:bookmarkEnd w:id="12"/>
+      <w:bookmarkEnd w:id="11"/>
     </w:p>
     <w:p>
       <w:pPr>
@@ -8784,7 +8723,7 @@
         <w:pStyle w:val="Heading2"/>
         <w:spacing w:after="240"/>
       </w:pPr>
-      <w:bookmarkStart w:id="13" w:name="_Toc50575186"/>
+      <w:bookmarkStart w:id="12" w:name="_Toc50616700"/>
       <w:r>
         <w:lastRenderedPageBreak/>
         <w:t xml:space="preserve">2.5 </w:t>
@@ -8799,7 +8738,7 @@
         </w:rPr>
         <w:t>Error Handling</w:t>
       </w:r>
-      <w:bookmarkEnd w:id="13"/>
+      <w:bookmarkEnd w:id="12"/>
     </w:p>
     <w:p>
       <w:pPr>
@@ -8846,7 +8785,7 @@
           <w:bCs/>
         </w:rPr>
       </w:pPr>
-      <w:bookmarkStart w:id="14" w:name="_Toc50575187"/>
+      <w:bookmarkStart w:id="13" w:name="_Toc50616701"/>
       <w:r>
         <w:t xml:space="preserve">2.6 </w:t>
       </w:r>
@@ -8860,7 +8799,7 @@
         </w:rPr>
         <w:t>User Interaction</w:t>
       </w:r>
-      <w:bookmarkEnd w:id="14"/>
+      <w:bookmarkEnd w:id="13"/>
     </w:p>
     <w:p>
       <w:r>
@@ -9203,7 +9142,7 @@
         <w:pStyle w:val="Heading2"/>
         <w:spacing w:after="240"/>
       </w:pPr>
-      <w:bookmarkStart w:id="15" w:name="_Toc50575188"/>
+      <w:bookmarkStart w:id="14" w:name="_Toc50616702"/>
       <w:r>
         <w:lastRenderedPageBreak/>
         <w:t>2.7</w:t>
@@ -9212,7 +9151,7 @@
         <w:tab/>
         <w:t>User Requirement 7: User Login and Test Engine Registration</w:t>
       </w:r>
-      <w:bookmarkEnd w:id="15"/>
+      <w:bookmarkEnd w:id="14"/>
     </w:p>
     <w:p>
       <w:r>
@@ -9276,7 +9215,7 @@
           <w:bCs/>
         </w:rPr>
       </w:pPr>
-      <w:bookmarkStart w:id="16" w:name="_Toc50575189"/>
+      <w:bookmarkStart w:id="15" w:name="_Toc50616703"/>
       <w:r>
         <w:t xml:space="preserve">2.8 </w:t>
       </w:r>
@@ -9290,7 +9229,7 @@
         </w:rPr>
         <w:t>High Availability</w:t>
       </w:r>
-      <w:bookmarkEnd w:id="16"/>
+      <w:bookmarkEnd w:id="15"/>
     </w:p>
     <w:p>
       <w:pPr>
@@ -9399,7 +9338,7 @@
       <w:pPr>
         <w:pStyle w:val="Heading1"/>
       </w:pPr>
-      <w:bookmarkStart w:id="17" w:name="_Toc50575190"/>
+      <w:bookmarkStart w:id="16" w:name="_Toc50616704"/>
       <w:r>
         <w:lastRenderedPageBreak/>
         <w:t>3</w:t>
@@ -9431,7 +9370,7 @@
       <w:r>
         <w:t>equirements</w:t>
       </w:r>
-      <w:bookmarkEnd w:id="17"/>
+      <w:bookmarkEnd w:id="16"/>
     </w:p>
     <w:p/>
     <w:p>
@@ -9439,7 +9378,7 @@
         <w:pStyle w:val="Heading2"/>
         <w:spacing w:after="240"/>
       </w:pPr>
-      <w:bookmarkStart w:id="18" w:name="_Toc50575191"/>
+      <w:bookmarkStart w:id="17" w:name="_Toc50616705"/>
       <w:r>
         <w:t>3</w:t>
       </w:r>
@@ -9456,7 +9395,7 @@
       <w:r>
         <w:t>Continuous System Uptime</w:t>
       </w:r>
-      <w:bookmarkEnd w:id="18"/>
+      <w:bookmarkEnd w:id="17"/>
     </w:p>
     <w:p>
       <w:pPr>
@@ -9558,7 +9497,7 @@
         <w:pStyle w:val="Heading2"/>
         <w:spacing w:after="240"/>
       </w:pPr>
-      <w:bookmarkStart w:id="19" w:name="_Toc50575192"/>
+      <w:bookmarkStart w:id="18" w:name="_Toc50616706"/>
       <w:r>
         <w:t xml:space="preserve">3.2 </w:t>
       </w:r>
@@ -9569,7 +9508,7 @@
       <w:r>
         <w:t>: Recovery Time</w:t>
       </w:r>
-      <w:bookmarkEnd w:id="19"/>
+      <w:bookmarkEnd w:id="18"/>
     </w:p>
     <w:p>
       <w:r>
@@ -9737,7 +9676,7 @@
         <w:pStyle w:val="Heading2"/>
         <w:spacing w:after="240"/>
       </w:pPr>
-      <w:bookmarkStart w:id="20" w:name="_Toc50575193"/>
+      <w:bookmarkStart w:id="19" w:name="_Toc50616707"/>
       <w:r>
         <w:t xml:space="preserve">3.3 </w:t>
       </w:r>
@@ -9748,7 +9687,7 @@
       <w:r>
         <w:t>: High Availability</w:t>
       </w:r>
-      <w:bookmarkEnd w:id="20"/>
+      <w:bookmarkEnd w:id="19"/>
     </w:p>
     <w:p>
       <w:pPr>
@@ -9814,7 +9753,7 @@
       <w:pPr>
         <w:pStyle w:val="Heading1"/>
       </w:pPr>
-      <w:bookmarkStart w:id="21" w:name="_Toc50575194"/>
+      <w:bookmarkStart w:id="20" w:name="_Toc50616708"/>
       <w:r>
         <w:lastRenderedPageBreak/>
         <w:t>4</w:t>
@@ -9825,19 +9764,15 @@
       <w:r>
         <w:t>Constraints</w:t>
       </w:r>
-      <w:bookmarkEnd w:id="21"/>
-    </w:p>
-    <w:p>
-      <w:pPr>
-        <w:pStyle w:val="Heading2"/>
-      </w:pPr>
-    </w:p>
+      <w:bookmarkEnd w:id="20"/>
+    </w:p>
+    <w:p/>
     <w:p>
       <w:pPr>
         <w:pStyle w:val="Heading2"/>
         <w:spacing w:after="240"/>
       </w:pPr>
-      <w:bookmarkStart w:id="22" w:name="_Toc50575195"/>
+      <w:bookmarkStart w:id="21" w:name="_Toc50616709"/>
       <w:r>
         <w:t>4</w:t>
       </w:r>
@@ -9848,7 +9783,7 @@
         <w:tab/>
         <w:t>Technical Constraints</w:t>
       </w:r>
-      <w:bookmarkEnd w:id="22"/>
+      <w:bookmarkEnd w:id="21"/>
     </w:p>
     <w:p>
       <w:pPr>
@@ -9935,7 +9870,7 @@
         <w:pStyle w:val="Heading2"/>
         <w:spacing w:after="240"/>
       </w:pPr>
-      <w:bookmarkStart w:id="23" w:name="_Toc50575196"/>
+      <w:bookmarkStart w:id="22" w:name="_Toc50616710"/>
       <w:r>
         <w:t>4</w:t>
       </w:r>
@@ -9946,7 +9881,7 @@
         <w:tab/>
         <w:t>Operational Constraints</w:t>
       </w:r>
-      <w:bookmarkEnd w:id="23"/>
+      <w:bookmarkEnd w:id="22"/>
       <w:r>
         <w:t xml:space="preserve"> </w:t>
       </w:r>
@@ -9982,17 +9917,13 @@
         <w:t>[0]</w:t>
       </w:r>
     </w:p>
-    <w:p>
-      <w:pPr>
-        <w:ind w:left="720" w:hanging="720"/>
-      </w:pPr>
-    </w:p>
+    <w:p/>
     <w:p>
       <w:pPr>
         <w:pStyle w:val="Heading2"/>
         <w:spacing w:after="240"/>
       </w:pPr>
-      <w:bookmarkStart w:id="24" w:name="_Toc50575197"/>
+      <w:bookmarkStart w:id="23" w:name="_Toc50616711"/>
       <w:r>
         <w:t>4</w:t>
       </w:r>
@@ -10003,7 +9934,7 @@
         <w:tab/>
         <w:t>Business Constraints</w:t>
       </w:r>
-      <w:bookmarkEnd w:id="24"/>
+      <w:bookmarkEnd w:id="23"/>
     </w:p>
     <w:p>
       <w:pPr>
@@ -10070,7 +10001,7 @@
       <w:pPr>
         <w:pStyle w:val="Heading1"/>
       </w:pPr>
-      <w:bookmarkStart w:id="25" w:name="_Toc50575198"/>
+      <w:bookmarkStart w:id="24" w:name="_Toc50616712"/>
       <w:r>
         <w:lastRenderedPageBreak/>
         <w:t>5</w:t>
@@ -10079,7 +10010,7 @@
         <w:tab/>
         <w:t>Architectural Design</w:t>
       </w:r>
-      <w:bookmarkEnd w:id="25"/>
+      <w:bookmarkEnd w:id="24"/>
     </w:p>
     <w:p>
       <w:r>
@@ -10392,39 +10323,35 @@
       <w:pPr>
         <w:pStyle w:val="Heading2"/>
       </w:pPr>
-      <w:bookmarkStart w:id="26" w:name="_Toc50575199"/>
+      <w:bookmarkStart w:id="25" w:name="_Toc50616713"/>
+      <w:r>
+        <w:t>5.1</w:t>
+      </w:r>
+      <w:r>
+        <w:tab/>
+      </w:r>
+      <w:r>
+        <w:t>Context Diagrams</w:t>
+      </w:r>
+      <w:bookmarkEnd w:id="25"/>
+    </w:p>
+    <w:p/>
+    <w:p>
+      <w:pPr>
+        <w:pStyle w:val="Heading3"/>
+      </w:pPr>
+      <w:bookmarkStart w:id="26" w:name="_Toc50616714"/>
       <w:r>
         <w:lastRenderedPageBreak/>
-        <w:t>5.1</w:t>
+        <w:t xml:space="preserve">5.1.1 </w:t>
       </w:r>
       <w:r>
         <w:tab/>
       </w:r>
       <w:r>
-        <w:t>Context Diagrams</w:t>
+        <w:t>Locally Installed Context</w:t>
       </w:r>
       <w:bookmarkEnd w:id="26"/>
-    </w:p>
-    <w:p>
-      <w:pPr>
-        <w:pStyle w:val="Heading3"/>
-      </w:pPr>
-    </w:p>
-    <w:p>
-      <w:pPr>
-        <w:pStyle w:val="Heading3"/>
-      </w:pPr>
-      <w:bookmarkStart w:id="27" w:name="_Toc50575200"/>
-      <w:r>
-        <w:t xml:space="preserve">5.1.1 </w:t>
-      </w:r>
-      <w:r>
-        <w:tab/>
-      </w:r>
-      <w:r>
-        <w:t>Locally Installed Context</w:t>
-      </w:r>
-      <w:bookmarkEnd w:id="27"/>
     </w:p>
     <w:p>
       <w:r>
@@ -10451,7 +10378,7 @@
           <v:shape id="_x0000_i1025" type="#_x0000_t75" style="width:467.95pt;height:280.8pt" o:ole="">
             <v:imagedata r:id="rId12" o:title=""/>
           </v:shape>
-          <o:OLEObject Type="Embed" ProgID="Visio.Drawing.15" ShapeID="_x0000_i1025" DrawAspect="Content" ObjectID="_1661187947" r:id="rId13"/>
+          <o:OLEObject Type="Embed" ProgID="Visio.Drawing.15" ShapeID="_x0000_i1025" DrawAspect="Content" ObjectID="_1661229457" r:id="rId13"/>
         </w:object>
       </w:r>
     </w:p>
@@ -10524,7 +10451,7 @@
       <w:pPr>
         <w:pStyle w:val="Heading3"/>
       </w:pPr>
-      <w:bookmarkStart w:id="28" w:name="_Toc50575201"/>
+      <w:bookmarkStart w:id="27" w:name="_Toc50616715"/>
       <w:r>
         <w:lastRenderedPageBreak/>
         <w:t>5.1.2</w:t>
@@ -10538,7 +10465,7 @@
       <w:r>
         <w:t>Context</w:t>
       </w:r>
-      <w:bookmarkEnd w:id="28"/>
+      <w:bookmarkEnd w:id="27"/>
     </w:p>
     <w:p>
       <w:r>
@@ -10546,7 +10473,7 @@
           <v:shape id="_x0000_i1026" type="#_x0000_t75" style="width:467.5pt;height:322.35pt" o:ole="">
             <v:imagedata r:id="rId14" o:title=""/>
           </v:shape>
-          <o:OLEObject Type="Embed" ProgID="Visio.Drawing.15" ShapeID="_x0000_i1026" DrawAspect="Content" ObjectID="_1661187948" r:id="rId15"/>
+          <o:OLEObject Type="Embed" ProgID="Visio.Drawing.15" ShapeID="_x0000_i1026" DrawAspect="Content" ObjectID="_1661229458" r:id="rId15"/>
         </w:object>
       </w:r>
     </w:p>
@@ -10700,7 +10627,7 @@
       <w:pPr>
         <w:pStyle w:val="Heading2"/>
       </w:pPr>
-      <w:bookmarkStart w:id="29" w:name="_Toc50575202"/>
+      <w:bookmarkStart w:id="28" w:name="_Toc50616716"/>
       <w:r>
         <w:t xml:space="preserve">5.2 </w:t>
       </w:r>
@@ -10710,14 +10637,14 @@
       <w:r>
         <w:t>Architectural View Perspectives</w:t>
       </w:r>
-      <w:bookmarkEnd w:id="29"/>
+      <w:bookmarkEnd w:id="28"/>
     </w:p>
     <w:p/>
     <w:p>
       <w:pPr>
         <w:pStyle w:val="Heading3"/>
       </w:pPr>
-      <w:bookmarkStart w:id="30" w:name="_Toc50575203"/>
+      <w:bookmarkStart w:id="29" w:name="_Toc50616717"/>
       <w:r>
         <w:t>5.2.1</w:t>
       </w:r>
@@ -10731,7 +10658,7 @@
       <w:r>
         <w:t>or Scenarios</w:t>
       </w:r>
-      <w:bookmarkEnd w:id="30"/>
+      <w:bookmarkEnd w:id="29"/>
     </w:p>
     <w:p/>
     <w:p>
@@ -10740,7 +10667,7 @@
           <v:shape id="_x0000_i1027" type="#_x0000_t75" style="width:313.9pt;height:257.5pt" o:ole="">
             <v:imagedata r:id="rId16" o:title=""/>
           </v:shape>
-          <o:OLEObject Type="Embed" ProgID="Visio.Drawing.15" ShapeID="_x0000_i1027" DrawAspect="Content" ObjectID="_1661187949" r:id="rId17"/>
+          <o:OLEObject Type="Embed" ProgID="Visio.Drawing.15" ShapeID="_x0000_i1027" DrawAspect="Content" ObjectID="_1661229459" r:id="rId17"/>
         </w:object>
       </w:r>
     </w:p>
@@ -10750,7 +10677,7 @@
           <v:shape id="_x0000_i1028" type="#_x0000_t75" style="width:298.95pt;height:246.1pt" o:ole="">
             <v:imagedata r:id="rId18" o:title=""/>
           </v:shape>
-          <o:OLEObject Type="Embed" ProgID="Visio.Drawing.15" ShapeID="_x0000_i1028" DrawAspect="Content" ObjectID="_1661187950" r:id="rId19"/>
+          <o:OLEObject Type="Embed" ProgID="Visio.Drawing.15" ShapeID="_x0000_i1028" DrawAspect="Content" ObjectID="_1661229460" r:id="rId19"/>
         </w:object>
       </w:r>
     </w:p>
@@ -10760,7 +10687,7 @@
           <v:shape id="_x0000_i1029" type="#_x0000_t75" style="width:361.25pt;height:389.25pt" o:ole="">
             <v:imagedata r:id="rId20" o:title=""/>
           </v:shape>
-          <o:OLEObject Type="Embed" ProgID="Visio.Drawing.15" ShapeID="_x0000_i1029" DrawAspect="Content" ObjectID="_1661187951" r:id="rId21"/>
+          <o:OLEObject Type="Embed" ProgID="Visio.Drawing.15" ShapeID="_x0000_i1029" DrawAspect="Content" ObjectID="_1661229461" r:id="rId21"/>
         </w:object>
       </w:r>
     </w:p>
@@ -10773,7 +10700,7 @@
       <w:pPr>
         <w:pStyle w:val="Heading3"/>
       </w:pPr>
-      <w:bookmarkStart w:id="31" w:name="_Toc50575204"/>
+      <w:bookmarkStart w:id="30" w:name="_Toc50616718"/>
       <w:r>
         <w:t>5.2.2</w:t>
       </w:r>
@@ -10781,7 +10708,7 @@
         <w:tab/>
         <w:t>Dynamic View Perspective – Sequence Diagram – Local User Running a Test</w:t>
       </w:r>
-      <w:bookmarkEnd w:id="31"/>
+      <w:bookmarkEnd w:id="30"/>
     </w:p>
     <w:p>
       <w:r>
@@ -10829,7 +10756,7 @@
       <w:pPr>
         <w:pStyle w:val="Heading3"/>
       </w:pPr>
-      <w:bookmarkStart w:id="32" w:name="_Toc50575205"/>
+      <w:bookmarkStart w:id="31" w:name="_Toc50616719"/>
       <w:r>
         <w:lastRenderedPageBreak/>
         <w:t>5</w:t>
@@ -10856,7 +10783,7 @@
       <w:r>
         <w:t xml:space="preserve"> – Remote User Running a Test</w:t>
       </w:r>
-      <w:bookmarkEnd w:id="32"/>
+      <w:bookmarkEnd w:id="31"/>
     </w:p>
     <w:p>
       <w:r>
@@ -10864,7 +10791,7 @@
           <v:shape id="_x0000_i1030" type="#_x0000_t75" style="width:468.25pt;height:366.5pt" o:ole="">
             <v:imagedata r:id="rId23" o:title=""/>
           </v:shape>
-          <o:OLEObject Type="Embed" ProgID="Visio.Drawing.15" ShapeID="_x0000_i1030" DrawAspect="Content" ObjectID="_1661187952" r:id="rId24"/>
+          <o:OLEObject Type="Embed" ProgID="Visio.Drawing.15" ShapeID="_x0000_i1030" DrawAspect="Content" ObjectID="_1661229462" r:id="rId24"/>
         </w:object>
       </w:r>
     </w:p>
@@ -10879,7 +10806,7 @@
       <w:pPr>
         <w:pStyle w:val="Heading3"/>
       </w:pPr>
-      <w:bookmarkStart w:id="33" w:name="_Toc50575206"/>
+      <w:bookmarkStart w:id="32" w:name="_Toc50616720"/>
       <w:r>
         <w:lastRenderedPageBreak/>
         <w:t>5.2</w:t>
@@ -10899,7 +10826,7 @@
       <w:r>
         <w:t>Class Diagram</w:t>
       </w:r>
-      <w:bookmarkEnd w:id="33"/>
+      <w:bookmarkEnd w:id="32"/>
     </w:p>
     <w:p>
       <w:r>
@@ -10907,7 +10834,7 @@
           <v:shape id="_x0000_i1031" type="#_x0000_t75" style="width:467.6pt;height:305.8pt" o:ole="">
             <v:imagedata r:id="rId25" o:title=""/>
           </v:shape>
-          <o:OLEObject Type="Embed" ProgID="Visio.Drawing.15" ShapeID="_x0000_i1031" DrawAspect="Content" ObjectID="_1661187953" r:id="rId26"/>
+          <o:OLEObject Type="Embed" ProgID="Visio.Drawing.15" ShapeID="_x0000_i1031" DrawAspect="Content" ObjectID="_1661229463" r:id="rId26"/>
         </w:object>
       </w:r>
     </w:p>
@@ -10916,7 +10843,7 @@
       <w:pPr>
         <w:pStyle w:val="Heading2"/>
       </w:pPr>
-      <w:bookmarkStart w:id="34" w:name="_Toc50575207"/>
+      <w:bookmarkStart w:id="33" w:name="_Toc50616721"/>
       <w:r>
         <w:t>5.3</w:t>
       </w:r>
@@ -10926,25 +10853,25 @@
       <w:r>
         <w:t>Application Architecture Model</w:t>
       </w:r>
+      <w:bookmarkEnd w:id="33"/>
+    </w:p>
+    <w:p/>
+    <w:p>
+      <w:pPr>
+        <w:pStyle w:val="Heading3"/>
+      </w:pPr>
+      <w:bookmarkStart w:id="34" w:name="_Toc50616722"/>
+      <w:r>
+        <w:t xml:space="preserve">5.3.1 </w:t>
+      </w:r>
+      <w:r>
+        <w:tab/>
+      </w:r>
+      <w:r>
+        <w:t>Application Architecture Model or Template System</w:t>
+      </w:r>
       <w:bookmarkEnd w:id="34"/>
     </w:p>
-    <w:p/>
-    <w:p>
-      <w:pPr>
-        <w:pStyle w:val="Heading3"/>
-      </w:pPr>
-      <w:bookmarkStart w:id="35" w:name="_Toc50575208"/>
-      <w:r>
-        <w:t xml:space="preserve">5.3.1 </w:t>
-      </w:r>
-      <w:r>
-        <w:tab/>
-      </w:r>
-      <w:r>
-        <w:t>Application Architecture Model or Template System</w:t>
-      </w:r>
-      <w:bookmarkEnd w:id="35"/>
-    </w:p>
     <w:p>
       <w:r>
         <w:t xml:space="preserve">The application architecture model </w:t>
@@ -11004,7 +10931,7 @@
       <w:pPr>
         <w:pStyle w:val="Heading2"/>
       </w:pPr>
-      <w:bookmarkStart w:id="36" w:name="_Toc50575209"/>
+      <w:bookmarkStart w:id="35" w:name="_Toc50616723"/>
       <w:r>
         <w:lastRenderedPageBreak/>
         <w:t xml:space="preserve">5.4 </w:t>
@@ -11013,14 +10940,14 @@
         <w:tab/>
         <w:t>Architectural Patterns</w:t>
       </w:r>
-      <w:bookmarkEnd w:id="36"/>
+      <w:bookmarkEnd w:id="35"/>
     </w:p>
     <w:p/>
     <w:p>
       <w:pPr>
         <w:pStyle w:val="Heading3"/>
       </w:pPr>
-      <w:bookmarkStart w:id="37" w:name="_Toc50575210"/>
+      <w:bookmarkStart w:id="36" w:name="_Toc50616724"/>
       <w:r>
         <w:t>5.4.1</w:t>
       </w:r>
@@ -11028,7 +10955,7 @@
         <w:tab/>
         <w:t>Architectural Patterns for Local Installation</w:t>
       </w:r>
-      <w:bookmarkEnd w:id="37"/>
+      <w:bookmarkEnd w:id="36"/>
     </w:p>
     <w:p>
       <w:r>
@@ -11153,7 +11080,7 @@
       <w:pPr>
         <w:pStyle w:val="Heading3"/>
       </w:pPr>
-      <w:bookmarkStart w:id="38" w:name="_Toc50575211"/>
+      <w:bookmarkStart w:id="37" w:name="_Toc50616725"/>
       <w:r>
         <w:t>5.4.2</w:t>
       </w:r>
@@ -11161,7 +11088,7 @@
         <w:tab/>
         <w:t>Architectural Patterns for Remote Installation</w:t>
       </w:r>
-      <w:bookmarkEnd w:id="38"/>
+      <w:bookmarkEnd w:id="37"/>
     </w:p>
     <w:p>
       <w:r>
@@ -11320,7 +11247,7 @@
       <w:pPr>
         <w:pStyle w:val="Heading1"/>
       </w:pPr>
-      <w:bookmarkStart w:id="39" w:name="_Toc50575212"/>
+      <w:bookmarkStart w:id="38" w:name="_Toc50616726"/>
       <w:r>
         <w:lastRenderedPageBreak/>
         <w:t>6</w:t>
@@ -11329,24 +11256,24 @@
         <w:tab/>
         <w:t>System Models</w:t>
       </w:r>
+      <w:bookmarkEnd w:id="38"/>
+    </w:p>
+    <w:p/>
+    <w:p>
+      <w:pPr>
+        <w:pStyle w:val="Heading2"/>
+      </w:pPr>
+      <w:bookmarkStart w:id="39" w:name="_Toc50616727"/>
+      <w:r>
+        <w:t>6.1</w:t>
+      </w:r>
+      <w:r>
+        <w:tab/>
+      </w:r>
+      <w:r>
+        <w:t>Use Case Models – Local User</w:t>
+      </w:r>
       <w:bookmarkEnd w:id="39"/>
-    </w:p>
-    <w:p/>
-    <w:p>
-      <w:pPr>
-        <w:pStyle w:val="Heading2"/>
-      </w:pPr>
-      <w:bookmarkStart w:id="40" w:name="_Toc50575213"/>
-      <w:r>
-        <w:t>6.1</w:t>
-      </w:r>
-      <w:r>
-        <w:tab/>
-      </w:r>
-      <w:r>
-        <w:t>Use Case Models – Local User</w:t>
-      </w:r>
-      <w:bookmarkEnd w:id="40"/>
     </w:p>
     <w:p/>
     <w:tbl>
@@ -12033,7 +11960,6 @@
                 <w:b/>
                 <w:bCs/>
               </w:rPr>
-              <w:lastRenderedPageBreak/>
               <w:t>Extensions:</w:t>
             </w:r>
           </w:p>
@@ -12198,7 +12124,7 @@
           <v:shape id="_x0000_i1032" type="#_x0000_t75" style="width:366.4pt;height:261.6pt" o:ole="">
             <v:imagedata r:id="rId27" o:title=""/>
           </v:shape>
-          <o:OLEObject Type="Embed" ProgID="Visio.Drawing.15" ShapeID="_x0000_i1032" DrawAspect="Content" ObjectID="_1661187954" r:id="rId28"/>
+          <o:OLEObject Type="Embed" ProgID="Visio.Drawing.15" ShapeID="_x0000_i1032" DrawAspect="Content" ObjectID="_1661229464" r:id="rId28"/>
         </w:object>
       </w:r>
     </w:p>
@@ -12216,11 +12142,11 @@
           <w:numId w:val="4"/>
         </w:numPr>
       </w:pPr>
-      <w:bookmarkStart w:id="41" w:name="_Toc50575214"/>
+      <w:bookmarkStart w:id="40" w:name="_Toc50616728"/>
       <w:r>
         <w:t>Local User – Run Test</w:t>
       </w:r>
-      <w:bookmarkEnd w:id="41"/>
+      <w:bookmarkEnd w:id="40"/>
     </w:p>
     <w:p>
       <w:pPr>
@@ -12303,11 +12229,11 @@
           <w:numId w:val="4"/>
         </w:numPr>
       </w:pPr>
-      <w:bookmarkStart w:id="42" w:name="_Toc50575215"/>
+      <w:bookmarkStart w:id="41" w:name="_Toc50616729"/>
       <w:r>
         <w:t>Register Local Machine with Test Server</w:t>
       </w:r>
-      <w:bookmarkEnd w:id="42"/>
+      <w:bookmarkEnd w:id="41"/>
     </w:p>
     <w:p>
       <w:pPr>
@@ -12371,12 +12297,12 @@
           <w:numId w:val="4"/>
         </w:numPr>
       </w:pPr>
-      <w:bookmarkStart w:id="43" w:name="_Toc50575216"/>
+      <w:bookmarkStart w:id="42" w:name="_Toc50616730"/>
       <w:r>
         <w:lastRenderedPageBreak/>
         <w:t>Deregister Local Machine with Test Server</w:t>
       </w:r>
-      <w:bookmarkEnd w:id="43"/>
+      <w:bookmarkEnd w:id="42"/>
     </w:p>
     <w:p>
       <w:pPr>
@@ -12442,11 +12368,11 @@
           <w:numId w:val="4"/>
         </w:numPr>
       </w:pPr>
-      <w:bookmarkStart w:id="44" w:name="_Toc50575217"/>
+      <w:bookmarkStart w:id="43" w:name="_Toc50616731"/>
       <w:r>
         <w:t>Export Results</w:t>
       </w:r>
-      <w:bookmarkEnd w:id="44"/>
+      <w:bookmarkEnd w:id="43"/>
     </w:p>
     <w:p>
       <w:pPr>
@@ -12512,12 +12438,12 @@
           <w:numId w:val="4"/>
         </w:numPr>
       </w:pPr>
-      <w:bookmarkStart w:id="45" w:name="_Toc50575218"/>
+      <w:bookmarkStart w:id="44" w:name="_Toc50616732"/>
       <w:r>
         <w:lastRenderedPageBreak/>
         <w:t>Activity Diagram</w:t>
       </w:r>
-      <w:bookmarkEnd w:id="45"/>
+      <w:bookmarkEnd w:id="44"/>
     </w:p>
     <w:p>
       <w:pPr>
@@ -12580,7 +12506,7 @@
       <w:pPr>
         <w:pStyle w:val="Heading2"/>
       </w:pPr>
-      <w:bookmarkStart w:id="46" w:name="_Toc50575219"/>
+      <w:bookmarkStart w:id="45" w:name="_Toc50616733"/>
       <w:r>
         <w:t>6.2</w:t>
       </w:r>
@@ -12588,7 +12514,7 @@
         <w:tab/>
         <w:t>Use Case Models – Remote User</w:t>
       </w:r>
-      <w:bookmarkEnd w:id="46"/>
+      <w:bookmarkEnd w:id="45"/>
     </w:p>
     <w:tbl>
       <w:tblPr>
@@ -13278,7 +13204,6 @@
                 <w:b/>
                 <w:bCs/>
               </w:rPr>
-              <w:lastRenderedPageBreak/>
               <w:t>Extensions:</w:t>
             </w:r>
           </w:p>
@@ -13364,6 +13289,7 @@
               <w:rPr>
                 <w:rFonts w:ascii="Arial" w:hAnsi="Arial" w:cs="Arial"/>
               </w:rPr>
+              <w:lastRenderedPageBreak/>
               <w:t xml:space="preserve">No test engines match the capabilities selected. </w:t>
             </w:r>
             <w:r>
@@ -13421,6 +13347,7 @@
                 <w:b/>
                 <w:bCs/>
               </w:rPr>
+              <w:lastRenderedPageBreak/>
               <w:t>Priority:</w:t>
             </w:r>
           </w:p>
@@ -13475,7 +13402,7 @@
           <v:shape id="_x0000_i1033" type="#_x0000_t75" style="width:356.6pt;height:239.45pt" o:ole="">
             <v:imagedata r:id="rId33" o:title=""/>
           </v:shape>
-          <o:OLEObject Type="Embed" ProgID="Visio.Drawing.15" ShapeID="_x0000_i1033" DrawAspect="Content" ObjectID="_1661187955" r:id="rId34"/>
+          <o:OLEObject Type="Embed" ProgID="Visio.Drawing.15" ShapeID="_x0000_i1033" DrawAspect="Content" ObjectID="_1661229465" r:id="rId34"/>
         </w:object>
       </w:r>
     </w:p>
@@ -13488,12 +13415,12 @@
       <w:pPr>
         <w:pStyle w:val="Heading3"/>
       </w:pPr>
-      <w:bookmarkStart w:id="47" w:name="_Toc50575220"/>
+      <w:bookmarkStart w:id="46" w:name="_Toc50616734"/>
       <w:r>
         <w:lastRenderedPageBreak/>
         <w:t>6.2.1 Remote User Run Test</w:t>
       </w:r>
-      <w:bookmarkEnd w:id="47"/>
+      <w:bookmarkEnd w:id="46"/>
     </w:p>
     <w:p>
       <w:r>
@@ -13507,7 +13434,7 @@
           <v:shape id="_x0000_i1034" type="#_x0000_t75" style="width:468.25pt;height:366.5pt" o:ole="">
             <v:imagedata r:id="rId23" o:title=""/>
           </v:shape>
-          <o:OLEObject Type="Embed" ProgID="Visio.Drawing.15" ShapeID="_x0000_i1034" DrawAspect="Content" ObjectID="_1661187956" r:id="rId35"/>
+          <o:OLEObject Type="Embed" ProgID="Visio.Drawing.15" ShapeID="_x0000_i1034" DrawAspect="Content" ObjectID="_1661229466" r:id="rId35"/>
         </w:object>
       </w:r>
     </w:p>
@@ -13520,12 +13447,12 @@
       <w:pPr>
         <w:pStyle w:val="Heading3"/>
       </w:pPr>
-      <w:bookmarkStart w:id="48" w:name="_Toc50575221"/>
+      <w:bookmarkStart w:id="47" w:name="_Toc50616735"/>
       <w:r>
         <w:lastRenderedPageBreak/>
         <w:t>6.2.2 Remote User View and Configure Tests</w:t>
       </w:r>
-      <w:bookmarkEnd w:id="48"/>
+      <w:bookmarkEnd w:id="47"/>
     </w:p>
     <w:p>
       <w:r>
@@ -13538,7 +13465,7 @@
           <v:shape id="_x0000_i1035" type="#_x0000_t75" style="width:467.9pt;height:406.25pt" o:ole="">
             <v:imagedata r:id="rId36" o:title=""/>
           </v:shape>
-          <o:OLEObject Type="Embed" ProgID="Visio.Drawing.15" ShapeID="_x0000_i1035" DrawAspect="Content" ObjectID="_1661187957" r:id="rId37"/>
+          <o:OLEObject Type="Embed" ProgID="Visio.Drawing.15" ShapeID="_x0000_i1035" DrawAspect="Content" ObjectID="_1661229467" r:id="rId37"/>
         </w:object>
       </w:r>
     </w:p>
@@ -13551,12 +13478,12 @@
       <w:pPr>
         <w:pStyle w:val="Heading3"/>
       </w:pPr>
-      <w:bookmarkStart w:id="49" w:name="_Toc50575222"/>
+      <w:bookmarkStart w:id="48" w:name="_Toc50616736"/>
       <w:r>
         <w:lastRenderedPageBreak/>
         <w:t>6.2.3 Remote User View Archived Results</w:t>
       </w:r>
-      <w:bookmarkEnd w:id="49"/>
+      <w:bookmarkEnd w:id="48"/>
     </w:p>
     <w:p>
       <w:r>
@@ -13569,7 +13496,7 @@
           <v:shape id="_x0000_i1036" type="#_x0000_t75" style="width:467.2pt;height:346.25pt" o:ole="">
             <v:imagedata r:id="rId38" o:title=""/>
           </v:shape>
-          <o:OLEObject Type="Embed" ProgID="Visio.Drawing.15" ShapeID="_x0000_i1036" DrawAspect="Content" ObjectID="_1661187958" r:id="rId39"/>
+          <o:OLEObject Type="Embed" ProgID="Visio.Drawing.15" ShapeID="_x0000_i1036" DrawAspect="Content" ObjectID="_1661229468" r:id="rId39"/>
         </w:object>
       </w:r>
     </w:p>
@@ -13582,12 +13509,12 @@
       <w:pPr>
         <w:pStyle w:val="Heading3"/>
       </w:pPr>
-      <w:bookmarkStart w:id="50" w:name="_Toc50575223"/>
+      <w:bookmarkStart w:id="49" w:name="_Toc50616737"/>
       <w:r>
         <w:lastRenderedPageBreak/>
         <w:t>6.2.4 Remote User Export Results</w:t>
       </w:r>
-      <w:bookmarkEnd w:id="50"/>
+      <w:bookmarkEnd w:id="49"/>
     </w:p>
     <w:p>
       <w:r>
@@ -13600,7 +13527,7 @@
           <v:shape id="_x0000_i1037" type="#_x0000_t75" style="width:467.2pt;height:459.2pt" o:ole="">
             <v:imagedata r:id="rId40" o:title=""/>
           </v:shape>
-          <o:OLEObject Type="Embed" ProgID="Visio.Drawing.15" ShapeID="_x0000_i1037" DrawAspect="Content" ObjectID="_1661187959" r:id="rId41"/>
+          <o:OLEObject Type="Embed" ProgID="Visio.Drawing.15" ShapeID="_x0000_i1037" DrawAspect="Content" ObjectID="_1661229469" r:id="rId41"/>
         </w:object>
       </w:r>
     </w:p>
@@ -13609,12 +13536,12 @@
       <w:pPr>
         <w:pStyle w:val="Heading3"/>
       </w:pPr>
-      <w:bookmarkStart w:id="51" w:name="_Toc50575224"/>
+      <w:bookmarkStart w:id="50" w:name="_Toc50616738"/>
       <w:r>
         <w:lastRenderedPageBreak/>
         <w:t>6.2.5 Remote User Login</w:t>
       </w:r>
-      <w:bookmarkEnd w:id="51"/>
+      <w:bookmarkEnd w:id="50"/>
     </w:p>
     <w:p>
       <w:r>
@@ -13627,7 +13554,7 @@
           <v:shape id="_x0000_i1038" type="#_x0000_t75" style="width:467.65pt;height:387.2pt" o:ole="">
             <v:imagedata r:id="rId42" o:title=""/>
           </v:shape>
-          <o:OLEObject Type="Embed" ProgID="Visio.Drawing.15" ShapeID="_x0000_i1038" DrawAspect="Content" ObjectID="_1661187960" r:id="rId43"/>
+          <o:OLEObject Type="Embed" ProgID="Visio.Drawing.15" ShapeID="_x0000_i1038" DrawAspect="Content" ObjectID="_1661229470" r:id="rId43"/>
         </w:object>
       </w:r>
     </w:p>
@@ -13648,12 +13575,12 @@
       <w:pPr>
         <w:pStyle w:val="Heading3"/>
       </w:pPr>
-      <w:bookmarkStart w:id="52" w:name="_Toc50575225"/>
+      <w:bookmarkStart w:id="51" w:name="_Toc50616739"/>
       <w:r>
         <w:lastRenderedPageBreak/>
         <w:t>6.2.6 Activity Diagram</w:t>
       </w:r>
-      <w:bookmarkEnd w:id="52"/>
+      <w:bookmarkEnd w:id="51"/>
     </w:p>
     <w:p>
       <w:r>
@@ -13666,7 +13593,7 @@
           <v:shape id="_x0000_i1039" type="#_x0000_t75" style="width:467.6pt;height:272.5pt" o:ole="">
             <v:imagedata r:id="rId44" o:title=""/>
           </v:shape>
-          <o:OLEObject Type="Embed" ProgID="Visio.Drawing.15" ShapeID="_x0000_i1039" DrawAspect="Content" ObjectID="_1661187961" r:id="rId45"/>
+          <o:OLEObject Type="Embed" ProgID="Visio.Drawing.15" ShapeID="_x0000_i1039" DrawAspect="Content" ObjectID="_1661229471" r:id="rId45"/>
         </w:object>
       </w:r>
     </w:p>
@@ -13683,7 +13610,7 @@
       <w:pPr>
         <w:pStyle w:val="Heading2"/>
       </w:pPr>
-      <w:bookmarkStart w:id="53" w:name="_Toc50575226"/>
+      <w:bookmarkStart w:id="52" w:name="_Toc50616740"/>
       <w:r>
         <w:t>6.3</w:t>
       </w:r>
@@ -13693,7 +13620,7 @@
       <w:r>
         <w:t>Use Case Models – Administrator</w:t>
       </w:r>
-      <w:bookmarkEnd w:id="53"/>
+      <w:bookmarkEnd w:id="52"/>
     </w:p>
     <w:tbl>
       <w:tblPr>
@@ -14379,7 +14306,6 @@
               <w:rPr>
                 <w:rFonts w:ascii="Arial" w:hAnsi="Arial" w:cs="Arial"/>
               </w:rPr>
-              <w:lastRenderedPageBreak/>
               <w:t>Administrator selects platform capabilities and configures test engines.</w:t>
             </w:r>
           </w:p>
@@ -14436,6 +14362,7 @@
               <w:rPr>
                 <w:rFonts w:ascii="Arial" w:hAnsi="Arial" w:cs="Arial"/>
               </w:rPr>
+              <w:lastRenderedPageBreak/>
               <w:t>* Other operation supported, as mentioned, such as viewing and exporting log files. The “test run” scenario, however, is the main success scenario.</w:t>
             </w:r>
           </w:p>
@@ -14676,7 +14603,7 @@
           <v:shape id="_x0000_i1040" type="#_x0000_t75" style="width:386.25pt;height:416.25pt" o:ole="">
             <v:imagedata r:id="rId20" o:title=""/>
           </v:shape>
-          <o:OLEObject Type="Embed" ProgID="Visio.Drawing.15" ShapeID="_x0000_i1040" DrawAspect="Content" ObjectID="_1661187962" r:id="rId46"/>
+          <o:OLEObject Type="Embed" ProgID="Visio.Drawing.15" ShapeID="_x0000_i1040" DrawAspect="Content" ObjectID="_1661229472" r:id="rId46"/>
         </w:object>
       </w:r>
     </w:p>
@@ -14690,7 +14617,7 @@
       <w:pPr>
         <w:pStyle w:val="Heading3"/>
       </w:pPr>
-      <w:bookmarkStart w:id="54" w:name="_Toc50575227"/>
+      <w:bookmarkStart w:id="53" w:name="_Toc50616741"/>
       <w:r>
         <w:t>6.3.1</w:t>
       </w:r>
@@ -14700,7 +14627,7 @@
       <w:r>
         <w:t>Remove Users from System</w:t>
       </w:r>
-      <w:bookmarkEnd w:id="54"/>
+      <w:bookmarkEnd w:id="53"/>
     </w:p>
     <w:p>
       <w:r>
@@ -14719,7 +14646,7 @@
           <v:shape id="_x0000_i1041" type="#_x0000_t75" style="width:468.5pt;height:422.25pt" o:ole="">
             <v:imagedata r:id="rId47" o:title=""/>
           </v:shape>
-          <o:OLEObject Type="Embed" ProgID="Visio.Drawing.15" ShapeID="_x0000_i1041" DrawAspect="Content" ObjectID="_1661187963" r:id="rId48"/>
+          <o:OLEObject Type="Embed" ProgID="Visio.Drawing.15" ShapeID="_x0000_i1041" DrawAspect="Content" ObjectID="_1661229473" r:id="rId48"/>
         </w:object>
       </w:r>
     </w:p>
@@ -14727,12 +14654,12 @@
       <w:pPr>
         <w:pStyle w:val="Heading3"/>
       </w:pPr>
-      <w:bookmarkStart w:id="55" w:name="_Toc50575228"/>
+      <w:bookmarkStart w:id="54" w:name="_Toc50616742"/>
       <w:r>
         <w:lastRenderedPageBreak/>
         <w:t>6.3.2 Run High Availability / Disaster Recovery Tests</w:t>
       </w:r>
-      <w:bookmarkEnd w:id="55"/>
+      <w:bookmarkEnd w:id="54"/>
     </w:p>
     <w:p>
       <w:r>
@@ -14748,7 +14675,7 @@
       <w:pPr>
         <w:pStyle w:val="Heading3"/>
       </w:pPr>
-      <w:bookmarkStart w:id="56" w:name="_Toc50575229"/>
+      <w:bookmarkStart w:id="55" w:name="_Toc50616743"/>
       <w:r>
         <w:lastRenderedPageBreak/>
         <w:t>6.3.3</w:t>
@@ -14759,7 +14686,7 @@
       <w:r>
         <w:t>Deregister a Test Engine</w:t>
       </w:r>
-      <w:bookmarkEnd w:id="56"/>
+      <w:bookmarkEnd w:id="55"/>
     </w:p>
     <w:p>
       <w:r>
@@ -14773,7 +14700,7 @@
           <v:shape id="_x0000_i1042" type="#_x0000_t75" style="width:476.75pt;height:429.7pt" o:ole="">
             <v:imagedata r:id="rId49" o:title=""/>
           </v:shape>
-          <o:OLEObject Type="Embed" ProgID="Visio.Drawing.15" ShapeID="_x0000_i1042" DrawAspect="Content" ObjectID="_1661187964" r:id="rId50"/>
+          <o:OLEObject Type="Embed" ProgID="Visio.Drawing.15" ShapeID="_x0000_i1042" DrawAspect="Content" ObjectID="_1661229474" r:id="rId50"/>
         </w:object>
       </w:r>
     </w:p>
@@ -14789,11 +14716,11 @@
       <w:pPr>
         <w:pStyle w:val="Heading3"/>
       </w:pPr>
-      <w:bookmarkStart w:id="57" w:name="_Toc50575230"/>
+      <w:bookmarkStart w:id="56" w:name="_Toc50616744"/>
       <w:r>
         <w:t>6.3.4 Configure / Update System Settings</w:t>
       </w:r>
-      <w:bookmarkEnd w:id="57"/>
+      <w:bookmarkEnd w:id="56"/>
     </w:p>
     <w:p>
       <w:r>
@@ -14809,12 +14736,12 @@
       <w:pPr>
         <w:pStyle w:val="Heading3"/>
       </w:pPr>
-      <w:bookmarkStart w:id="58" w:name="_Toc50575231"/>
+      <w:bookmarkStart w:id="57" w:name="_Toc50616745"/>
       <w:r>
         <w:lastRenderedPageBreak/>
         <w:t>6.3.5 Administrator Run Test</w:t>
       </w:r>
-      <w:bookmarkEnd w:id="58"/>
+      <w:bookmarkEnd w:id="57"/>
     </w:p>
     <w:p>
       <w:r>
@@ -14827,7 +14754,7 @@
           <v:shape id="_x0000_i1043" type="#_x0000_t75" style="width:467.8pt;height:366.75pt" o:ole="">
             <v:imagedata r:id="rId51" o:title=""/>
           </v:shape>
-          <o:OLEObject Type="Embed" ProgID="Visio.Drawing.15" ShapeID="_x0000_i1043" DrawAspect="Content" ObjectID="_1661187965" r:id="rId52"/>
+          <o:OLEObject Type="Embed" ProgID="Visio.Drawing.15" ShapeID="_x0000_i1043" DrawAspect="Content" ObjectID="_1661229475" r:id="rId52"/>
         </w:object>
       </w:r>
       <w:r>
@@ -14839,11 +14766,11 @@
       <w:pPr>
         <w:pStyle w:val="Heading3"/>
       </w:pPr>
-      <w:bookmarkStart w:id="59" w:name="_Toc50575232"/>
+      <w:bookmarkStart w:id="58" w:name="_Toc50616746"/>
       <w:r>
         <w:t>6.3.6 Administrator View Archived Results</w:t>
       </w:r>
-      <w:bookmarkEnd w:id="59"/>
+      <w:bookmarkEnd w:id="58"/>
     </w:p>
     <w:p>
       <w:r>
@@ -14857,7 +14784,7 @@
           <v:shape id="_x0000_i1044" type="#_x0000_t75" style="width:468.25pt;height:340.35pt" o:ole="">
             <v:imagedata r:id="rId53" o:title=""/>
           </v:shape>
-          <o:OLEObject Type="Embed" ProgID="Visio.Drawing.15" ShapeID="_x0000_i1044" DrawAspect="Content" ObjectID="_1661187966" r:id="rId54"/>
+          <o:OLEObject Type="Embed" ProgID="Visio.Drawing.15" ShapeID="_x0000_i1044" DrawAspect="Content" ObjectID="_1661229476" r:id="rId54"/>
         </w:object>
       </w:r>
     </w:p>
@@ -14870,12 +14797,12 @@
       <w:pPr>
         <w:pStyle w:val="Heading3"/>
       </w:pPr>
-      <w:bookmarkStart w:id="60" w:name="_Toc50575233"/>
+      <w:bookmarkStart w:id="59" w:name="_Toc50616747"/>
       <w:r>
         <w:lastRenderedPageBreak/>
         <w:t>6.3.7 Administrator Login</w:t>
       </w:r>
-      <w:bookmarkEnd w:id="60"/>
+      <w:bookmarkEnd w:id="59"/>
     </w:p>
     <w:p>
       <w:r>
@@ -14889,7 +14816,7 @@
           <v:shape id="_x0000_i1045" type="#_x0000_t75" style="width:476.95pt;height:395.1pt" o:ole="">
             <v:imagedata r:id="rId55" o:title=""/>
           </v:shape>
-          <o:OLEObject Type="Embed" ProgID="Visio.Drawing.15" ShapeID="_x0000_i1045" DrawAspect="Content" ObjectID="_1661187967" r:id="rId56"/>
+          <o:OLEObject Type="Embed" ProgID="Visio.Drawing.15" ShapeID="_x0000_i1045" DrawAspect="Content" ObjectID="_1661229477" r:id="rId56"/>
         </w:object>
       </w:r>
     </w:p>
@@ -14903,11 +14830,11 @@
       <w:pPr>
         <w:pStyle w:val="Heading3"/>
       </w:pPr>
-      <w:bookmarkStart w:id="61" w:name="_Toc50575234"/>
+      <w:bookmarkStart w:id="60" w:name="_Toc50616748"/>
       <w:r>
         <w:t>6.3.8 Administrator View and Configure Tests</w:t>
       </w:r>
-      <w:bookmarkEnd w:id="61"/>
+      <w:bookmarkEnd w:id="60"/>
     </w:p>
     <w:p>
       <w:r>
@@ -14920,7 +14847,7 @@
           <v:shape id="_x0000_i1046" type="#_x0000_t75" style="width:468.2pt;height:406.45pt" o:ole="">
             <v:imagedata r:id="rId57" o:title=""/>
           </v:shape>
-          <o:OLEObject Type="Embed" ProgID="Visio.Drawing.15" ShapeID="_x0000_i1046" DrawAspect="Content" ObjectID="_1661187968" r:id="rId58"/>
+          <o:OLEObject Type="Embed" ProgID="Visio.Drawing.15" ShapeID="_x0000_i1046" DrawAspect="Content" ObjectID="_1661229478" r:id="rId58"/>
         </w:object>
       </w:r>
     </w:p>
@@ -14931,11 +14858,12 @@
       <w:pPr>
         <w:pStyle w:val="Heading3"/>
       </w:pPr>
-      <w:bookmarkStart w:id="62" w:name="_Toc50575235"/>
-      <w:r>
+      <w:bookmarkStart w:id="61" w:name="_Toc50616749"/>
+      <w:r>
+        <w:lastRenderedPageBreak/>
         <w:t>6.3.9 Administrator Activity Diagram</w:t>
       </w:r>
-      <w:bookmarkEnd w:id="62"/>
+      <w:bookmarkEnd w:id="61"/>
     </w:p>
     <w:p>
       <w:r>
@@ -14948,7 +14876,7 @@
           <v:shape id="_x0000_i1047" type="#_x0000_t75" style="width:467.65pt;height:318.65pt" o:ole="">
             <v:imagedata r:id="rId59" o:title=""/>
           </v:shape>
-          <o:OLEObject Type="Embed" ProgID="Visio.Drawing.15" ShapeID="_x0000_i1047" DrawAspect="Content" ObjectID="_1661187969" r:id="rId60"/>
+          <o:OLEObject Type="Embed" ProgID="Visio.Drawing.15" ShapeID="_x0000_i1047" DrawAspect="Content" ObjectID="_1661229479" r:id="rId60"/>
         </w:object>
       </w:r>
       <w:r>
@@ -14959,7 +14887,7 @@
       <w:pPr>
         <w:pStyle w:val="Heading1"/>
       </w:pPr>
-      <w:bookmarkStart w:id="63" w:name="_Toc50575236"/>
+      <w:bookmarkStart w:id="62" w:name="_Toc50616750"/>
       <w:r>
         <w:lastRenderedPageBreak/>
         <w:t>7</w:t>
@@ -14968,7 +14896,7 @@
         <w:tab/>
         <w:t>Appendix</w:t>
       </w:r>
-      <w:bookmarkEnd w:id="63"/>
+      <w:bookmarkEnd w:id="62"/>
     </w:p>
     <w:p/>
     <w:p>
@@ -15013,7 +14941,7 @@
       <w:pPr>
         <w:pStyle w:val="Heading1"/>
       </w:pPr>
-      <w:bookmarkStart w:id="64" w:name="_Toc50575237"/>
+      <w:bookmarkStart w:id="63" w:name="_Toc50616751"/>
       <w:r>
         <w:t>7.1</w:t>
       </w:r>
@@ -15021,7 +14949,7 @@
         <w:tab/>
         <w:t>Hardware Requirements</w:t>
       </w:r>
-      <w:bookmarkEnd w:id="64"/>
+      <w:bookmarkEnd w:id="63"/>
       <w:r>
         <w:t xml:space="preserve"> </w:t>
       </w:r>
@@ -15160,7 +15088,7 @@
       <w:pPr>
         <w:pStyle w:val="Heading1"/>
       </w:pPr>
-      <w:bookmarkStart w:id="65" w:name="_Toc50575238"/>
+      <w:bookmarkStart w:id="64" w:name="_Toc50616752"/>
       <w:r>
         <w:t>7.2</w:t>
       </w:r>
@@ -15168,7 +15096,7 @@
         <w:tab/>
         <w:t>Software Requirements</w:t>
       </w:r>
-      <w:bookmarkEnd w:id="65"/>
+      <w:bookmarkEnd w:id="64"/>
       <w:r>
         <w:t xml:space="preserve"> </w:t>
       </w:r>
@@ -15239,7 +15167,7 @@
       <w:pPr>
         <w:pStyle w:val="Heading1"/>
       </w:pPr>
-      <w:bookmarkStart w:id="66" w:name="_Toc50575239"/>
+      <w:bookmarkStart w:id="65" w:name="_Toc50616753"/>
       <w:r>
         <w:t>7.3</w:t>
       </w:r>
@@ -15247,7 +15175,7 @@
         <w:tab/>
         <w:t>Database Specification</w:t>
       </w:r>
-      <w:bookmarkEnd w:id="66"/>
+      <w:bookmarkEnd w:id="65"/>
       <w:r>
         <w:t xml:space="preserve"> </w:t>
       </w:r>
@@ -16769,7 +16697,7 @@
       <w:pPr>
         <w:pStyle w:val="Heading1"/>
       </w:pPr>
-      <w:bookmarkStart w:id="67" w:name="_Toc50575240"/>
+      <w:bookmarkStart w:id="66" w:name="_Toc50616754"/>
       <w:r>
         <w:t>8</w:t>
       </w:r>
@@ -16777,35 +16705,31 @@
         <w:tab/>
         <w:t>System Evolution</w:t>
       </w:r>
+      <w:bookmarkEnd w:id="66"/>
+    </w:p>
+    <w:p/>
+    <w:p>
+      <w:pPr>
+        <w:pStyle w:val="Heading2"/>
+      </w:pPr>
+      <w:bookmarkStart w:id="67" w:name="_Toc50616755"/>
+      <w:r>
+        <w:t>8.1</w:t>
+      </w:r>
+      <w:r>
+        <w:tab/>
+      </w:r>
+      <w:r>
+        <w:t>Near Term Changes / Enhancements</w:t>
+      </w:r>
       <w:bookmarkEnd w:id="67"/>
     </w:p>
-    <w:p>
-      <w:pPr>
-        <w:pStyle w:val="Heading2"/>
-      </w:pPr>
-    </w:p>
-    <w:p>
-      <w:pPr>
-        <w:pStyle w:val="Heading2"/>
-      </w:pPr>
-      <w:bookmarkStart w:id="68" w:name="_Toc50575241"/>
-      <w:r>
-        <w:t>8.1</w:t>
-      </w:r>
-      <w:r>
-        <w:tab/>
-      </w:r>
-      <w:r>
-        <w:t>Near Term Changes / Enhancements</w:t>
-      </w:r>
-      <w:bookmarkEnd w:id="68"/>
-    </w:p>
     <w:p/>
     <w:p>
       <w:pPr>
         <w:pStyle w:val="Heading3"/>
       </w:pPr>
-      <w:bookmarkStart w:id="69" w:name="_Toc50575242"/>
+      <w:bookmarkStart w:id="68" w:name="_Toc50616756"/>
       <w:r>
         <w:t>8.1.1</w:t>
       </w:r>
@@ -16813,58 +16737,58 @@
         <w:tab/>
         <w:t>Web GUI Front-end for local installations</w:t>
       </w:r>
+      <w:bookmarkEnd w:id="68"/>
+    </w:p>
+    <w:p>
+      <w:r>
+        <w:t>One near term change that would benefit all users and IT development is a consistent GUI.  By using the MVC architectural pattern, we are able to swap out the Desktop GUI written in MFC code for the Web GUI front-end used for the Remote installation.  The Web GUI is designed to communicate with the Test Server, but we would have to modify it slightly to have it communicate with the local test engine installed on the user’s PC / laptop.  The benefits to the user are elimination of a separate Desktop GUI,</w:t>
+      </w:r>
+      <w:r>
+        <w:t xml:space="preserve"> a consistent look and feel that comes from</w:t>
+      </w:r>
+      <w:r>
+        <w:t xml:space="preserve"> a consistent front-end view whether using a locally installed application or a remote one.  </w:t>
+      </w:r>
+      <w:r>
+        <w:t>The benefits to IT are reduction in code to maintain, a consistent user interface, one place to go for user interface upgrades, and a possible reduction in support costs.</w:t>
+      </w:r>
+    </w:p>
+    <w:p>
+      <w:pPr>
+        <w:pStyle w:val="Heading3"/>
+      </w:pPr>
+      <w:bookmarkStart w:id="69" w:name="_Toc50616757"/>
+      <w:r>
+        <w:t>8.2.2 Automation</w:t>
+      </w:r>
       <w:bookmarkEnd w:id="69"/>
     </w:p>
     <w:p>
       <w:r>
-        <w:t>One near term change that would benefit all users and IT development is a consistent GUI.  By using the MVC architectural pattern, we are able to swap out the Desktop GUI written in MFC code for the Web GUI front-end used for the Remote installation.  The Web GUI is designed to communicate with the Test Server, but we would have to modify it slightly to have it communicate with the local test engine installed on the user’s PC / laptop.  The benefits to the user are elimination of a separate Desktop GUI,</w:t>
-      </w:r>
-      <w:r>
-        <w:t xml:space="preserve"> a consistent look and feel that comes from</w:t>
-      </w:r>
-      <w:r>
-        <w:t xml:space="preserve"> a consistent front-end view whether using a locally installed application or a remote one.  </w:t>
-      </w:r>
-      <w:r>
-        <w:t>The benefits to IT are reduction in code to maintain, a consistent user interface, one place to go for user interface upgrades, and a possible reduction in support costs.</w:t>
+        <w:t xml:space="preserve">It is the intent that this framework be full-automatable. At the time of this architecture, tests are run ad-hoc by the remote user selecting tests, choosing engine configuration and, finally, executing the tests. While this scenario may work, it’s highly user interaction dependent. A mechanism should be considered and designed to allow the test framework web application to schedule tests at any day, time, and frequency. </w:t>
+      </w:r>
+      <w:r>
+        <w:t>This will give the user the ability where they can spend some initial effort to setup their tests for automation and then focus on test results. This is much better use of time versus the user being burdened manually setting up the tests for execution each time.</w:t>
       </w:r>
     </w:p>
     <w:p>
       <w:pPr>
         <w:pStyle w:val="Heading3"/>
       </w:pPr>
-      <w:bookmarkStart w:id="70" w:name="_Toc50575243"/>
-      <w:r>
-        <w:t>8.2.2 Automation</w:t>
+      <w:bookmarkStart w:id="70" w:name="_Toc50616758"/>
+      <w:r>
+        <w:t xml:space="preserve">8.2.3 </w:t>
+      </w:r>
+      <w:r>
+        <w:t>Engine</w:t>
+      </w:r>
+      <w:r>
+        <w:t xml:space="preserve"> Scaling</w:t>
+      </w:r>
+      <w:r>
+        <w:t>-out</w:t>
       </w:r>
       <w:bookmarkEnd w:id="70"/>
-    </w:p>
-    <w:p>
-      <w:r>
-        <w:t xml:space="preserve">It is the intent that this framework be full-automatable. At the time of this architecture, tests are run ad-hoc by the remote user selecting tests, choosing engine configuration and, finally, executing the tests. While this scenario may work, it’s highly user interaction dependent. A mechanism should be considered and designed to allow the test framework web application to schedule tests at any day, time, and frequency. </w:t>
-      </w:r>
-      <w:r>
-        <w:t>This will give the user the ability where they can spend some initial effort to setup their tests for automation and then focus on test results. This is much better use of time versus the user being burdened manually setting up the tests for execution each time.</w:t>
-      </w:r>
-    </w:p>
-    <w:p>
-      <w:pPr>
-        <w:pStyle w:val="Heading3"/>
-      </w:pPr>
-      <w:bookmarkStart w:id="71" w:name="_Toc50575244"/>
-      <w:r>
-        <w:t xml:space="preserve">8.2.3 </w:t>
-      </w:r>
-      <w:r>
-        <w:t>Engine</w:t>
-      </w:r>
-      <w:r>
-        <w:t xml:space="preserve"> Scaling</w:t>
-      </w:r>
-      <w:r>
-        <w:t>-out</w:t>
-      </w:r>
-      <w:bookmarkEnd w:id="71"/>
     </w:p>
     <w:p>
       <w:r>
@@ -16911,7 +16835,7 @@
 </file>
 
 <file path=word/endnotes.xml><?xml version="1.0" encoding="utf-8"?>
-<w:endnotes xmlns:wpc="http://schemas.microsoft.com/office/word/2010/wordprocessingCanvas" xmlns:mc="http://schemas.openxmlformats.org/markup-compatibility/2006" xmlns:o="urn:schemas-microsoft-com:office:office" xmlns:r="http://schemas.openxmlformats.org/officeDocument/2006/relationships" xmlns:m="http://schemas.openxmlformats.org/officeDocument/2006/math" xmlns:v="urn:schemas-microsoft-com:vml" xmlns:wp14="http://schemas.microsoft.com/office/word/2010/wordprocessingDrawing" xmlns:wp="http://schemas.openxmlformats.org/drawingml/2006/wordprocessingDrawing" xmlns:w10="urn:schemas-microsoft-com:office:word" xmlns:w="http://schemas.openxmlformats.org/wordprocessingml/2006/main" xmlns:w14="http://schemas.microsoft.com/office/word/2010/wordml" xmlns:w15="http://schemas.microsoft.com/office/word/2012/wordml" xmlns:wpg="http://schemas.microsoft.com/office/word/2010/wordprocessingGroup" xmlns:wpi="http://schemas.microsoft.com/office/word/2010/wordprocessingInk" xmlns:wne="http://schemas.microsoft.com/office/word/2006/wordml" xmlns:wps="http://schemas.microsoft.com/office/word/2010/wordprocessingShape" mc:Ignorable="w14 w15 wp14">
+<w:endnotes xmlns:wpc="http://schemas.microsoft.com/office/word/2010/wordprocessingCanvas" xmlns:cx="http://schemas.microsoft.com/office/drawing/2014/chartex" xmlns:cx1="http://schemas.microsoft.com/office/drawing/2015/9/8/chartex" xmlns:cx2="http://schemas.microsoft.com/office/drawing/2015/10/21/chartex" xmlns:cx3="http://schemas.microsoft.com/office/drawing/2016/5/9/chartex" xmlns:cx4="http://schemas.microsoft.com/office/drawing/2016/5/10/chartex" xmlns:cx5="http://schemas.microsoft.com/office/drawing/2016/5/11/chartex" xmlns:cx6="http://schemas.microsoft.com/office/drawing/2016/5/12/chartex" xmlns:cx7="http://schemas.microsoft.com/office/drawing/2016/5/13/chartex" xmlns:cx8="http://schemas.microsoft.com/office/drawing/2016/5/14/chartex" xmlns:mc="http://schemas.openxmlformats.org/markup-compatibility/2006" xmlns:aink="http://schemas.microsoft.com/office/drawing/2016/ink" xmlns:am3d="http://schemas.microsoft.com/office/drawing/2017/model3d" xmlns:o="urn:schemas-microsoft-com:office:office" xmlns:r="http://schemas.openxmlformats.org/officeDocument/2006/relationships" xmlns:m="http://schemas.openxmlformats.org/officeDocument/2006/math" xmlns:v="urn:schemas-microsoft-com:vml" xmlns:wp14="http://schemas.microsoft.com/office/word/2010/wordprocessingDrawing" xmlns:wp="http://schemas.openxmlformats.org/drawingml/2006/wordprocessingDrawing" xmlns:w10="urn:schemas-microsoft-com:office:word" xmlns:w="http://schemas.openxmlformats.org/wordprocessingml/2006/main" xmlns:w14="http://schemas.microsoft.com/office/word/2010/wordml" xmlns:w15="http://schemas.microsoft.com/office/word/2012/wordml" xmlns:w16cex="http://schemas.microsoft.com/office/word/2018/wordml/cex" xmlns:w16cid="http://schemas.microsoft.com/office/word/2016/wordml/cid" xmlns:w16="http://schemas.microsoft.com/office/word/2018/wordml" xmlns:w16se="http://schemas.microsoft.com/office/word/2015/wordml/symex" xmlns:wpg="http://schemas.microsoft.com/office/word/2010/wordprocessingGroup" xmlns:wpi="http://schemas.microsoft.com/office/word/2010/wordprocessingInk" xmlns:wne="http://schemas.microsoft.com/office/word/2006/wordml" xmlns:wps="http://schemas.microsoft.com/office/word/2010/wordprocessingShape" mc:Ignorable="w14 w15 w16se w16cid w16 w16cex wp14">
   <w:endnote w:type="separator" w:id="-1">
     <w:p>
       <w:pPr>
@@ -16936,7 +16860,7 @@
 </file>
 
 <file path=word/footnotes.xml><?xml version="1.0" encoding="utf-8"?>
-<w:footnotes xmlns:wpc="http://schemas.microsoft.com/office/word/2010/wordprocessingCanvas" xmlns:mc="http://schemas.openxmlformats.org/markup-compatibility/2006" xmlns:o="urn:schemas-microsoft-com:office:office" xmlns:r="http://schemas.openxmlformats.org/officeDocument/2006/relationships" xmlns:m="http://schemas.openxmlformats.org/officeDocument/2006/math" xmlns:v="urn:schemas-microsoft-com:vml" xmlns:wp14="http://schemas.microsoft.com/office/word/2010/wordprocessingDrawing" xmlns:wp="http://schemas.openxmlformats.org/drawingml/2006/wordprocessingDrawing" xmlns:w10="urn:schemas-microsoft-com:office:word" xmlns:w="http://schemas.openxmlformats.org/wordprocessingml/2006/main" xmlns:w14="http://schemas.microsoft.com/office/word/2010/wordml" xmlns:w15="http://schemas.microsoft.com/office/word/2012/wordml" xmlns:wpg="http://schemas.microsoft.com/office/word/2010/wordprocessingGroup" xmlns:wpi="http://schemas.microsoft.com/office/word/2010/wordprocessingInk" xmlns:wne="http://schemas.microsoft.com/office/word/2006/wordml" xmlns:wps="http://schemas.microsoft.com/office/word/2010/wordprocessingShape" mc:Ignorable="w14 w15 wp14">
+<w:footnotes xmlns:wpc="http://schemas.microsoft.com/office/word/2010/wordprocessingCanvas" xmlns:cx="http://schemas.microsoft.com/office/drawing/2014/chartex" xmlns:cx1="http://schemas.microsoft.com/office/drawing/2015/9/8/chartex" xmlns:cx2="http://schemas.microsoft.com/office/drawing/2015/10/21/chartex" xmlns:cx3="http://schemas.microsoft.com/office/drawing/2016/5/9/chartex" xmlns:cx4="http://schemas.microsoft.com/office/drawing/2016/5/10/chartex" xmlns:cx5="http://schemas.microsoft.com/office/drawing/2016/5/11/chartex" xmlns:cx6="http://schemas.microsoft.com/office/drawing/2016/5/12/chartex" xmlns:cx7="http://schemas.microsoft.com/office/drawing/2016/5/13/chartex" xmlns:cx8="http://schemas.microsoft.com/office/drawing/2016/5/14/chartex" xmlns:mc="http://schemas.openxmlformats.org/markup-compatibility/2006" xmlns:aink="http://schemas.microsoft.com/office/drawing/2016/ink" xmlns:am3d="http://schemas.microsoft.com/office/drawing/2017/model3d" xmlns:o="urn:schemas-microsoft-com:office:office" xmlns:r="http://schemas.openxmlformats.org/officeDocument/2006/relationships" xmlns:m="http://schemas.openxmlformats.org/officeDocument/2006/math" xmlns:v="urn:schemas-microsoft-com:vml" xmlns:wp14="http://schemas.microsoft.com/office/word/2010/wordprocessingDrawing" xmlns:wp="http://schemas.openxmlformats.org/drawingml/2006/wordprocessingDrawing" xmlns:w10="urn:schemas-microsoft-com:office:word" xmlns:w="http://schemas.openxmlformats.org/wordprocessingml/2006/main" xmlns:w14="http://schemas.microsoft.com/office/word/2010/wordml" xmlns:w15="http://schemas.microsoft.com/office/word/2012/wordml" xmlns:w16cex="http://schemas.microsoft.com/office/word/2018/wordml/cex" xmlns:w16cid="http://schemas.microsoft.com/office/word/2016/wordml/cid" xmlns:w16="http://schemas.microsoft.com/office/word/2018/wordml" xmlns:w16se="http://schemas.microsoft.com/office/word/2015/wordml/symex" xmlns:wpg="http://schemas.microsoft.com/office/word/2010/wordprocessingGroup" xmlns:wpi="http://schemas.microsoft.com/office/word/2010/wordprocessingInk" xmlns:wne="http://schemas.microsoft.com/office/word/2006/wordml" xmlns:wps="http://schemas.microsoft.com/office/word/2010/wordprocessingShape" mc:Ignorable="w14 w15 w16se w16cid w16 w16cex wp14">
   <w:footnote w:type="separator" w:id="-1">
     <w:p>
       <w:pPr>
@@ -16961,7 +16885,7 @@
 </file>
 
 <file path=word/numbering.xml><?xml version="1.0" encoding="utf-8"?>
-<w:numbering xmlns:wpc="http://schemas.microsoft.com/office/word/2010/wordprocessingCanvas" xmlns:mc="http://schemas.openxmlformats.org/markup-compatibility/2006" xmlns:o="urn:schemas-microsoft-com:office:office" xmlns:r="http://schemas.openxmlformats.org/officeDocument/2006/relationships" xmlns:m="http://schemas.openxmlformats.org/officeDocument/2006/math" xmlns:v="urn:schemas-microsoft-com:vml" xmlns:wp14="http://schemas.microsoft.com/office/word/2010/wordprocessingDrawing" xmlns:wp="http://schemas.openxmlformats.org/drawingml/2006/wordprocessingDrawing" xmlns:w10="urn:schemas-microsoft-com:office:word" xmlns:w="http://schemas.openxmlformats.org/wordprocessingml/2006/main" xmlns:w14="http://schemas.microsoft.com/office/word/2010/wordml" xmlns:w15="http://schemas.microsoft.com/office/word/2012/wordml" xmlns:wpg="http://schemas.microsoft.com/office/word/2010/wordprocessingGroup" xmlns:wpi="http://schemas.microsoft.com/office/word/2010/wordprocessingInk" xmlns:wne="http://schemas.microsoft.com/office/word/2006/wordml" xmlns:wps="http://schemas.microsoft.com/office/word/2010/wordprocessingShape" mc:Ignorable="w14 w15 wp14">
+<w:numbering xmlns:wpc="http://schemas.microsoft.com/office/word/2010/wordprocessingCanvas" xmlns:cx="http://schemas.microsoft.com/office/drawing/2014/chartex" xmlns:cx1="http://schemas.microsoft.com/office/drawing/2015/9/8/chartex" xmlns:cx2="http://schemas.microsoft.com/office/drawing/2015/10/21/chartex" xmlns:cx3="http://schemas.microsoft.com/office/drawing/2016/5/9/chartex" xmlns:cx4="http://schemas.microsoft.com/office/drawing/2016/5/10/chartex" xmlns:cx5="http://schemas.microsoft.com/office/drawing/2016/5/11/chartex" xmlns:cx6="http://schemas.microsoft.com/office/drawing/2016/5/12/chartex" xmlns:cx7="http://schemas.microsoft.com/office/drawing/2016/5/13/chartex" xmlns:cx8="http://schemas.microsoft.com/office/drawing/2016/5/14/chartex" xmlns:mc="http://schemas.openxmlformats.org/markup-compatibility/2006" xmlns:aink="http://schemas.microsoft.com/office/drawing/2016/ink" xmlns:am3d="http://schemas.microsoft.com/office/drawing/2017/model3d" xmlns:o="urn:schemas-microsoft-com:office:office" xmlns:r="http://schemas.openxmlformats.org/officeDocument/2006/relationships" xmlns:m="http://schemas.openxmlformats.org/officeDocument/2006/math" xmlns:v="urn:schemas-microsoft-com:vml" xmlns:wp14="http://schemas.microsoft.com/office/word/2010/wordprocessingDrawing" xmlns:wp="http://schemas.openxmlformats.org/drawingml/2006/wordprocessingDrawing" xmlns:w10="urn:schemas-microsoft-com:office:word" xmlns:w="http://schemas.openxmlformats.org/wordprocessingml/2006/main" xmlns:w14="http://schemas.microsoft.com/office/word/2010/wordml" xmlns:w15="http://schemas.microsoft.com/office/word/2012/wordml" xmlns:w16cex="http://schemas.microsoft.com/office/word/2018/wordml/cex" xmlns:w16cid="http://schemas.microsoft.com/office/word/2016/wordml/cid" xmlns:w16="http://schemas.microsoft.com/office/word/2018/wordml" xmlns:w16se="http://schemas.microsoft.com/office/word/2015/wordml/symex" xmlns:wpg="http://schemas.microsoft.com/office/word/2010/wordprocessingGroup" xmlns:wpi="http://schemas.microsoft.com/office/word/2010/wordprocessingInk" xmlns:wne="http://schemas.microsoft.com/office/word/2006/wordml" xmlns:wps="http://schemas.microsoft.com/office/word/2010/wordprocessingShape" mc:Ignorable="w14 w15 w16se w16cid w16 w16cex wp14">
   <w:abstractNum w:abstractNumId="0" w15:restartNumberingAfterBreak="0">
     <w:nsid w:val="00D40692"/>
     <w:multiLevelType w:val="hybridMultilevel"/>
@@ -20642,7 +20566,7 @@
 </file>
 
 <file path=word/styles.xml><?xml version="1.0" encoding="utf-8"?>
-<w:styles xmlns:mc="http://schemas.openxmlformats.org/markup-compatibility/2006" xmlns:r="http://schemas.openxmlformats.org/officeDocument/2006/relationships" xmlns:w="http://schemas.openxmlformats.org/wordprocessingml/2006/main" xmlns:w14="http://schemas.microsoft.com/office/word/2010/wordml" xmlns:w15="http://schemas.microsoft.com/office/word/2012/wordml" mc:Ignorable="w14 w15">
+<w:styles xmlns:mc="http://schemas.openxmlformats.org/markup-compatibility/2006" xmlns:r="http://schemas.openxmlformats.org/officeDocument/2006/relationships" xmlns:w="http://schemas.openxmlformats.org/wordprocessingml/2006/main" xmlns:w14="http://schemas.microsoft.com/office/word/2010/wordml" xmlns:w15="http://schemas.microsoft.com/office/word/2012/wordml" xmlns:w16cex="http://schemas.microsoft.com/office/word/2018/wordml/cex" xmlns:w16cid="http://schemas.microsoft.com/office/word/2016/wordml/cid" xmlns:w16="http://schemas.microsoft.com/office/word/2018/wordml" xmlns:w16se="http://schemas.microsoft.com/office/word/2015/wordml/symex" mc:Ignorable="w14 w15 w16se w16cid w16 w16cex">
   <w:docDefaults>
     <w:rPrDefault>
       <w:rPr>
@@ -20658,7 +20582,7 @@
       </w:pPr>
     </w:pPrDefault>
   </w:docDefaults>
-  <w:latentStyles w:defLockedState="0" w:defUIPriority="99" w:defSemiHidden="0" w:defUnhideWhenUsed="0" w:defQFormat="0" w:count="371">
+  <w:latentStyles w:defLockedState="0" w:defUIPriority="99" w:defSemiHidden="0" w:defUnhideWhenUsed="0" w:defQFormat="0" w:count="376">
     <w:lsdException w:name="Normal" w:uiPriority="0" w:qFormat="1"/>
     <w:lsdException w:name="heading 1" w:uiPriority="9" w:qFormat="1"/>
     <w:lsdException w:name="heading 2" w:semiHidden="1" w:uiPriority="9" w:unhideWhenUsed="1" w:qFormat="1"/>
@@ -20764,7 +20688,6 @@
     <w:lsdException w:name="HTML Sample" w:semiHidden="1" w:unhideWhenUsed="1"/>
     <w:lsdException w:name="HTML Typewriter" w:semiHidden="1" w:unhideWhenUsed="1"/>
     <w:lsdException w:name="HTML Variable" w:semiHidden="1" w:unhideWhenUsed="1"/>
-    <w:lsdException w:name="Normal Table" w:semiHidden="1" w:unhideWhenUsed="1"/>
     <w:lsdException w:name="annotation subject" w:semiHidden="1" w:unhideWhenUsed="1"/>
     <w:lsdException w:name="No List" w:semiHidden="1" w:unhideWhenUsed="1"/>
     <w:lsdException w:name="Outline List 1" w:semiHidden="1" w:unhideWhenUsed="1"/>
@@ -20807,11 +20730,8 @@
     <w:lsdException w:name="Table Contemporary" w:semiHidden="1" w:unhideWhenUsed="1"/>
     <w:lsdException w:name="Table Elegant" w:semiHidden="1" w:unhideWhenUsed="1"/>
     <w:lsdException w:name="Table Professional" w:semiHidden="1" w:unhideWhenUsed="1"/>
-    <w:lsdException w:name="Table Subtle 1" w:semiHidden="1" w:unhideWhenUsed="1"/>
     <w:lsdException w:name="Table Subtle 2" w:semiHidden="1" w:unhideWhenUsed="1"/>
     <w:lsdException w:name="Table Web 1" w:semiHidden="1" w:unhideWhenUsed="1"/>
-    <w:lsdException w:name="Table Web 2" w:semiHidden="1" w:unhideWhenUsed="1"/>
-    <w:lsdException w:name="Table Web 3" w:semiHidden="1" w:unhideWhenUsed="1"/>
     <w:lsdException w:name="Balloon Text" w:semiHidden="1" w:unhideWhenUsed="1"/>
     <w:lsdException w:name="Table Grid" w:uiPriority="39"/>
     <w:lsdException w:name="Table Theme" w:semiHidden="1" w:unhideWhenUsed="1"/>
@@ -21030,6 +20950,11 @@
     <w:lsdException w:name="List Table 5 Dark Accent 6" w:uiPriority="50"/>
     <w:lsdException w:name="List Table 6 Colorful Accent 6" w:uiPriority="51"/>
     <w:lsdException w:name="List Table 7 Colorful Accent 6" w:uiPriority="52"/>
+    <w:lsdException w:name="Mention" w:semiHidden="1" w:unhideWhenUsed="1"/>
+    <w:lsdException w:name="Smart Hyperlink" w:semiHidden="1" w:unhideWhenUsed="1"/>
+    <w:lsdException w:name="Hashtag" w:semiHidden="1" w:unhideWhenUsed="1"/>
+    <w:lsdException w:name="Unresolved Mention" w:semiHidden="1" w:unhideWhenUsed="1"/>
+    <w:lsdException w:name="Smart Link" w:semiHidden="1" w:unhideWhenUsed="1"/>
   </w:latentStyles>
   <w:style w:type="paragraph" w:default="1" w:styleId="Normal">
     <w:name w:val="Normal"/>

</xml_diff>